<commit_message>
Test the UseForm component
</commit_message>
<xml_diff>
--- a/Jest Document.docx
+++ b/Jest Document.docx
@@ -1225,7 +1225,6 @@
         <w:spacing w:after="0"/>
       </w:pPr>
       <w:r>
-        <w:lastRenderedPageBreak/>
         <w:t>Matchers from React Testing Library:</w:t>
       </w:r>
     </w:p>
@@ -1291,6 +1290,7 @@
         <w:spacing w:after="0"/>
       </w:pPr>
       <w:r>
+        <w:lastRenderedPageBreak/>
         <w:t>Expect(element</w:t>
       </w:r>
       <w:proofErr w:type="gramStart"/>
@@ -3565,7 +3565,6 @@
           <w:b/>
           <w:bCs/>
         </w:rPr>
-        <w:lastRenderedPageBreak/>
         <w:t>Line by Line Explanation:</w:t>
       </w:r>
     </w:p>
@@ -3728,6 +3727,7 @@
           <w:bdr w:val="single" w:sz="2" w:space="0" w:color="D9D9E3" w:frame="1"/>
           <w:shd w:val="clear" w:color="auto" w:fill="000000"/>
         </w:rPr>
+        <w:lastRenderedPageBreak/>
         <w:t>const</w:t>
       </w:r>
       <w:r>
@@ -4901,7 +4901,6 @@
           <w:szCs w:val="21"/>
           <w:lang w:bidi="ta-IN"/>
         </w:rPr>
-        <w:lastRenderedPageBreak/>
         <w:t>    {</w:t>
       </w:r>
       <w:r>
@@ -6026,12 +6025,1450 @@
       </w:r>
     </w:p>
     <w:p/>
+    <w:p>
+      <w:r>
+        <w:t xml:space="preserve">Specification of JEST and RTL </w:t>
+      </w:r>
+      <w:proofErr w:type="gramStart"/>
+      <w:r>
+        <w:t>book(</w:t>
+      </w:r>
+      <w:proofErr w:type="gramEnd"/>
+      <w:r>
+        <w:t>React Testing Library):</w:t>
+      </w:r>
+    </w:p>
+    <w:p>
+      <w:r>
+        <w:t>Jest:</w:t>
+      </w:r>
+    </w:p>
+    <w:p>
+      <w:pPr>
+        <w:numPr>
+          <w:ilvl w:val="0"/>
+          <w:numId w:val="7"/>
+        </w:numPr>
+      </w:pPr>
+      <w:r>
+        <w:t>Powerful and flexible: Jest is a versatile testing framework that allows you to write tests for a wide range of JavaScript applications, including React. It provides a lot of flexibility in terms of how you can structure your tests and what you can test.</w:t>
+      </w:r>
+    </w:p>
+    <w:p>
+      <w:pPr>
+        <w:numPr>
+          <w:ilvl w:val="0"/>
+          <w:numId w:val="7"/>
+        </w:numPr>
+      </w:pPr>
+      <w:r>
+        <w:t>Easy to use: Jest is designed to be easy to use for developers of all skill levels. It provides a simple and intuitive API for writing tests, and it includes helpful features like automatic test discovery and snapshot testing.</w:t>
+      </w:r>
+    </w:p>
+    <w:p>
+      <w:pPr>
+        <w:numPr>
+          <w:ilvl w:val="0"/>
+          <w:numId w:val="7"/>
+        </w:numPr>
+      </w:pPr>
+      <w:r>
+        <w:t>Supports multiple test runners: Jest can be run in a variety of environments, including from the command line, in a browser, and even in a Continuous Integration (CI) pipeline. This makes it easy to integrate Jest into your development workflow.</w:t>
+      </w:r>
+    </w:p>
+    <w:p>
+      <w:r>
+        <w:t>Real-world example:</w:t>
+      </w:r>
+    </w:p>
+    <w:p>
+      <w:pPr>
+        <w:pStyle w:val="ListParagraph"/>
+        <w:numPr>
+          <w:ilvl w:val="0"/>
+          <w:numId w:val="8"/>
+        </w:numPr>
+      </w:pPr>
+      <w:r>
+        <w:t>Let's say you're building a React application that includes several components, including a form component that allows users to submit data. You could use Jest to write tests for your form component, checking that it behaves correctly when users enter data and submit the form. You could also use Jest to test other parts of your application, such as the API calls that your application makes to a server.</w:t>
+      </w:r>
+    </w:p>
+    <w:p>
+      <w:r>
+        <w:t>React Testing Library:</w:t>
+      </w:r>
+      <w:r>
+        <w:t xml:space="preserve"> (RTL-book)</w:t>
+      </w:r>
+    </w:p>
+    <w:p>
+      <w:proofErr w:type="spellStart"/>
+      <w:r>
+        <w:t>npx</w:t>
+      </w:r>
+      <w:proofErr w:type="spellEnd"/>
+      <w:r>
+        <w:t xml:space="preserve"> </w:t>
+      </w:r>
+      <w:proofErr w:type="spellStart"/>
+      <w:r>
+        <w:t>rtl</w:t>
+      </w:r>
+      <w:proofErr w:type="spellEnd"/>
+      <w:r>
+        <w:t>-book serve roles-notes.js</w:t>
+      </w:r>
+    </w:p>
+    <w:p>
+      <w:pPr>
+        <w:pStyle w:val="ListParagraph"/>
+        <w:numPr>
+          <w:ilvl w:val="0"/>
+          <w:numId w:val="8"/>
+        </w:numPr>
+        <w:spacing w:after="0"/>
+      </w:pPr>
+      <w:r>
+        <w:t>User-focused testing: The React Testing Library is designed to encourage developers to write tests that focus on how their components behave from the user's perspective. This means that you can write tests that closely mirror how your users will interact with your application, which can help you catch bugs and issues that might not be apparent from looking at your code.</w:t>
+      </w:r>
+    </w:p>
+    <w:p>
+      <w:pPr>
+        <w:pStyle w:val="ListParagraph"/>
+        <w:numPr>
+          <w:ilvl w:val="0"/>
+          <w:numId w:val="8"/>
+        </w:numPr>
+        <w:spacing w:after="0"/>
+      </w:pPr>
+      <w:r>
+        <w:t>Provides useful helper functions: The React Testing Library provides a set of helper functions that make it easy to simulate user interactions with your components, and to check that they behave correctly in response to those interactions. This can save you a lot of time and effort compared to writing all of the code for simulating user interactions and checking for correct behavior from scratch.</w:t>
+      </w:r>
+    </w:p>
+    <w:p>
+      <w:pPr>
+        <w:pStyle w:val="ListParagraph"/>
+        <w:numPr>
+          <w:ilvl w:val="0"/>
+          <w:numId w:val="8"/>
+        </w:numPr>
+        <w:spacing w:after="0"/>
+      </w:pPr>
+      <w:r>
+        <w:t>Accessibility testing: The React Testing Library includes built-in support for testing the accessibility of your components. This can help you ensure that your application is usable and navigable for users with disabilities.</w:t>
+      </w:r>
+    </w:p>
+    <w:p>
+      <w:pPr>
+        <w:spacing w:after="0"/>
+      </w:pPr>
+      <w:r>
+        <w:t>Real-world example:</w:t>
+      </w:r>
+    </w:p>
+    <w:p>
+      <w:pPr>
+        <w:pStyle w:val="ListParagraph"/>
+        <w:numPr>
+          <w:ilvl w:val="0"/>
+          <w:numId w:val="9"/>
+        </w:numPr>
+        <w:spacing w:after="0"/>
+      </w:pPr>
+      <w:r>
+        <w:t>Continuing with the form component example, you could use the React Testing Library to write tests that simulate a user entering data into the form and checking that the form behaves correctly. You could also use the library's accessibility testing features to ensure that your form is accessible to users with disabilities, such as users who rely on screen readers to navigate your application.</w:t>
+      </w:r>
+    </w:p>
+    <w:p>
+      <w:pPr>
+        <w:spacing w:after="0"/>
+      </w:pPr>
+      <w:r>
+        <w:lastRenderedPageBreak/>
+        <w:t>Overall, using both Jest and React Testing Library together can provide a powerful and comprehensive testing solution for your React application, helping you catch bugs and issues early and ensure that your application is stable and user-friendly.</w:t>
+      </w:r>
+    </w:p>
     <w:p/>
+    <w:p>
+      <w:r>
+        <w:t>QUERY FUNCTIONS:</w:t>
+      </w:r>
+    </w:p>
+    <w:p>
+      <w:r>
+        <w:t xml:space="preserve">All query function </w:t>
+      </w:r>
+      <w:proofErr w:type="gramStart"/>
+      <w:r>
+        <w:t>are</w:t>
+      </w:r>
+      <w:proofErr w:type="gramEnd"/>
+      <w:r>
+        <w:t xml:space="preserve"> accessed through the </w:t>
+      </w:r>
+      <w:r>
+        <w:rPr>
+          <w:b/>
+          <w:bCs/>
+        </w:rPr>
+        <w:t xml:space="preserve">Screen </w:t>
+      </w:r>
+      <w:r>
+        <w:t>object in the test.</w:t>
+      </w:r>
+    </w:p>
+    <w:tbl>
+      <w:tblPr>
+        <w:tblStyle w:val="TableGrid"/>
+        <w:tblW w:w="0" w:type="auto"/>
+        <w:tblLook w:val="04A0" w:firstRow="1" w:lastRow="0" w:firstColumn="1" w:lastColumn="0" w:noHBand="0" w:noVBand="1"/>
+      </w:tblPr>
+      <w:tblGrid>
+        <w:gridCol w:w="4675"/>
+        <w:gridCol w:w="4675"/>
+      </w:tblGrid>
+      <w:tr>
+        <w:tc>
+          <w:tcPr>
+            <w:tcW w:w="4675" w:type="dxa"/>
+          </w:tcPr>
+          <w:p>
+            <w:r>
+              <w:t>START OF FUNCTION NAME</w:t>
+            </w:r>
+          </w:p>
+        </w:tc>
+        <w:tc>
+          <w:tcPr>
+            <w:tcW w:w="4675" w:type="dxa"/>
+          </w:tcPr>
+          <w:p>
+            <w:r>
+              <w:t>EXAMPLES</w:t>
+            </w:r>
+          </w:p>
+        </w:tc>
+      </w:tr>
+      <w:tr>
+        <w:tc>
+          <w:tcPr>
+            <w:tcW w:w="4675" w:type="dxa"/>
+          </w:tcPr>
+          <w:p>
+            <w:proofErr w:type="spellStart"/>
+            <w:r>
+              <w:t>getBy</w:t>
+            </w:r>
+            <w:proofErr w:type="spellEnd"/>
+          </w:p>
+        </w:tc>
+        <w:tc>
+          <w:tcPr>
+            <w:tcW w:w="4675" w:type="dxa"/>
+          </w:tcPr>
+          <w:p>
+            <w:proofErr w:type="gramStart"/>
+            <w:r>
+              <w:t>getByRole ,</w:t>
+            </w:r>
+            <w:proofErr w:type="gramEnd"/>
+            <w:r>
+              <w:t xml:space="preserve"> getByText</w:t>
+            </w:r>
+          </w:p>
+        </w:tc>
+      </w:tr>
+      <w:tr>
+        <w:tc>
+          <w:tcPr>
+            <w:tcW w:w="4675" w:type="dxa"/>
+          </w:tcPr>
+          <w:p>
+            <w:proofErr w:type="spellStart"/>
+            <w:r>
+              <w:t>getAllBy</w:t>
+            </w:r>
+            <w:proofErr w:type="spellEnd"/>
+          </w:p>
+        </w:tc>
+        <w:tc>
+          <w:tcPr>
+            <w:tcW w:w="4675" w:type="dxa"/>
+          </w:tcPr>
+          <w:p>
+            <w:proofErr w:type="spellStart"/>
+            <w:proofErr w:type="gramStart"/>
+            <w:r>
+              <w:t>getAllByText</w:t>
+            </w:r>
+            <w:proofErr w:type="spellEnd"/>
+            <w:r>
+              <w:t xml:space="preserve"> ,</w:t>
+            </w:r>
+            <w:proofErr w:type="gramEnd"/>
+            <w:r>
+              <w:t xml:space="preserve"> </w:t>
+            </w:r>
+            <w:proofErr w:type="spellStart"/>
+            <w:r>
+              <w:t>getByDisplayValue</w:t>
+            </w:r>
+            <w:proofErr w:type="spellEnd"/>
+          </w:p>
+        </w:tc>
+      </w:tr>
+      <w:tr>
+        <w:tc>
+          <w:tcPr>
+            <w:tcW w:w="4675" w:type="dxa"/>
+          </w:tcPr>
+          <w:p>
+            <w:proofErr w:type="spellStart"/>
+            <w:r>
+              <w:t>queryBy</w:t>
+            </w:r>
+            <w:proofErr w:type="spellEnd"/>
+          </w:p>
+        </w:tc>
+        <w:tc>
+          <w:tcPr>
+            <w:tcW w:w="4675" w:type="dxa"/>
+          </w:tcPr>
+          <w:p>
+            <w:proofErr w:type="spellStart"/>
+            <w:proofErr w:type="gramStart"/>
+            <w:r>
+              <w:t>queryByTitle</w:t>
+            </w:r>
+            <w:proofErr w:type="spellEnd"/>
+            <w:r>
+              <w:t xml:space="preserve"> ,</w:t>
+            </w:r>
+            <w:proofErr w:type="gramEnd"/>
+            <w:r>
+              <w:t xml:space="preserve"> </w:t>
+            </w:r>
+            <w:proofErr w:type="spellStart"/>
+            <w:r>
+              <w:t>queryByDisplayValue</w:t>
+            </w:r>
+            <w:proofErr w:type="spellEnd"/>
+          </w:p>
+        </w:tc>
+      </w:tr>
+      <w:tr>
+        <w:tc>
+          <w:tcPr>
+            <w:tcW w:w="4675" w:type="dxa"/>
+          </w:tcPr>
+          <w:p>
+            <w:proofErr w:type="spellStart"/>
+            <w:r>
+              <w:t>queryAllBy</w:t>
+            </w:r>
+            <w:proofErr w:type="spellEnd"/>
+          </w:p>
+        </w:tc>
+        <w:tc>
+          <w:tcPr>
+            <w:tcW w:w="4675" w:type="dxa"/>
+          </w:tcPr>
+          <w:p>
+            <w:proofErr w:type="spellStart"/>
+            <w:proofErr w:type="gramStart"/>
+            <w:r>
+              <w:t>queryAllByTitle</w:t>
+            </w:r>
+            <w:proofErr w:type="spellEnd"/>
+            <w:r>
+              <w:t xml:space="preserve"> ,</w:t>
+            </w:r>
+            <w:proofErr w:type="gramEnd"/>
+            <w:r>
+              <w:t xml:space="preserve">  </w:t>
+            </w:r>
+            <w:proofErr w:type="spellStart"/>
+            <w:r>
+              <w:t>queryAllByText</w:t>
+            </w:r>
+            <w:proofErr w:type="spellEnd"/>
+          </w:p>
+        </w:tc>
+      </w:tr>
+      <w:tr>
+        <w:tc>
+          <w:tcPr>
+            <w:tcW w:w="4675" w:type="dxa"/>
+          </w:tcPr>
+          <w:p>
+            <w:proofErr w:type="spellStart"/>
+            <w:r>
+              <w:t>findBy</w:t>
+            </w:r>
+            <w:proofErr w:type="spellEnd"/>
+          </w:p>
+        </w:tc>
+        <w:tc>
+          <w:tcPr>
+            <w:tcW w:w="4675" w:type="dxa"/>
+          </w:tcPr>
+          <w:p>
+            <w:proofErr w:type="gramStart"/>
+            <w:r>
+              <w:t>findByRole,findByText</w:t>
+            </w:r>
+            <w:proofErr w:type="gramEnd"/>
+          </w:p>
+        </w:tc>
+      </w:tr>
+      <w:tr>
+        <w:tc>
+          <w:tcPr>
+            <w:tcW w:w="4675" w:type="dxa"/>
+          </w:tcPr>
+          <w:p>
+            <w:proofErr w:type="spellStart"/>
+            <w:r>
+              <w:t>findAllBy</w:t>
+            </w:r>
+            <w:proofErr w:type="spellEnd"/>
+          </w:p>
+        </w:tc>
+        <w:tc>
+          <w:tcPr>
+            <w:tcW w:w="4675" w:type="dxa"/>
+          </w:tcPr>
+          <w:p>
+            <w:r>
+              <w:t>findAllByText , findAllByDisplayValue</w:t>
+            </w:r>
+          </w:p>
+        </w:tc>
+      </w:tr>
+    </w:tbl>
+    <w:p/>
+    <w:p>
+      <w:r>
+        <w:t>When to use each?</w:t>
+      </w:r>
+    </w:p>
+    <w:tbl>
+      <w:tblPr>
+        <w:tblStyle w:val="TableGrid"/>
+        <w:tblW w:w="0" w:type="auto"/>
+        <w:tblLook w:val="04A0" w:firstRow="1" w:lastRow="0" w:firstColumn="1" w:lastColumn="0" w:noHBand="0" w:noVBand="1"/>
+      </w:tblPr>
+      <w:tblGrid>
+        <w:gridCol w:w="4675"/>
+        <w:gridCol w:w="4675"/>
+      </w:tblGrid>
+      <w:tr>
+        <w:tc>
+          <w:tcPr>
+            <w:tcW w:w="4675" w:type="dxa"/>
+          </w:tcPr>
+          <w:p>
+            <w:r>
+              <w:t>Use</w:t>
+            </w:r>
+          </w:p>
+        </w:tc>
+        <w:tc>
+          <w:tcPr>
+            <w:tcW w:w="4675" w:type="dxa"/>
+          </w:tcPr>
+          <w:p>
+            <w:r>
+              <w:t>Goal of Test</w:t>
+            </w:r>
+          </w:p>
+        </w:tc>
+      </w:tr>
+      <w:tr>
+        <w:tc>
+          <w:tcPr>
+            <w:tcW w:w="4675" w:type="dxa"/>
+          </w:tcPr>
+          <w:p>
+            <w:proofErr w:type="spellStart"/>
+            <w:proofErr w:type="gramStart"/>
+            <w:r>
+              <w:t>getBy</w:t>
+            </w:r>
+            <w:proofErr w:type="spellEnd"/>
+            <w:r>
+              <w:t xml:space="preserve"> ,</w:t>
+            </w:r>
+            <w:proofErr w:type="gramEnd"/>
+            <w:r>
+              <w:t xml:space="preserve"> </w:t>
+            </w:r>
+            <w:proofErr w:type="spellStart"/>
+            <w:r>
+              <w:t>getAllBy</w:t>
+            </w:r>
+            <w:proofErr w:type="spellEnd"/>
+          </w:p>
+        </w:tc>
+        <w:tc>
+          <w:tcPr>
+            <w:tcW w:w="4675" w:type="dxa"/>
+          </w:tcPr>
+          <w:p>
+            <w:r>
+              <w:t>Prove an element exists</w:t>
+            </w:r>
+          </w:p>
+        </w:tc>
+      </w:tr>
+      <w:tr>
+        <w:tc>
+          <w:tcPr>
+            <w:tcW w:w="4675" w:type="dxa"/>
+          </w:tcPr>
+          <w:p>
+            <w:proofErr w:type="spellStart"/>
+            <w:proofErr w:type="gramStart"/>
+            <w:r>
+              <w:t>queryBy</w:t>
+            </w:r>
+            <w:proofErr w:type="spellEnd"/>
+            <w:r>
+              <w:t xml:space="preserve"> ,</w:t>
+            </w:r>
+            <w:proofErr w:type="gramEnd"/>
+            <w:r>
+              <w:t xml:space="preserve"> </w:t>
+            </w:r>
+            <w:proofErr w:type="spellStart"/>
+            <w:r>
+              <w:t>queryAllBy</w:t>
+            </w:r>
+            <w:proofErr w:type="spellEnd"/>
+          </w:p>
+        </w:tc>
+        <w:tc>
+          <w:tcPr>
+            <w:tcW w:w="4675" w:type="dxa"/>
+          </w:tcPr>
+          <w:p>
+            <w:r>
+              <w:t xml:space="preserve">Prove an element does not </w:t>
+            </w:r>
+            <w:proofErr w:type="gramStart"/>
+            <w:r>
+              <w:t>exists</w:t>
+            </w:r>
+            <w:proofErr w:type="gramEnd"/>
+          </w:p>
+        </w:tc>
+      </w:tr>
+      <w:tr>
+        <w:tc>
+          <w:tcPr>
+            <w:tcW w:w="4675" w:type="dxa"/>
+          </w:tcPr>
+          <w:p>
+            <w:proofErr w:type="spellStart"/>
+            <w:proofErr w:type="gramStart"/>
+            <w:r>
+              <w:t>findBy</w:t>
+            </w:r>
+            <w:proofErr w:type="spellEnd"/>
+            <w:r>
+              <w:t xml:space="preserve"> ,</w:t>
+            </w:r>
+            <w:proofErr w:type="gramEnd"/>
+            <w:r>
+              <w:t xml:space="preserve"> </w:t>
+            </w:r>
+            <w:proofErr w:type="spellStart"/>
+            <w:r>
+              <w:t>findAllBy</w:t>
+            </w:r>
+            <w:proofErr w:type="spellEnd"/>
+          </w:p>
+        </w:tc>
+        <w:tc>
+          <w:tcPr>
+            <w:tcW w:w="4675" w:type="dxa"/>
+          </w:tcPr>
+          <w:p>
+            <w:r>
+              <w:t>Make sure an element eventually exists</w:t>
+            </w:r>
+          </w:p>
+        </w:tc>
+      </w:tr>
+    </w:tbl>
+    <w:p/>
+    <w:p>
+      <w:r>
+        <w:t>Sample Program:</w:t>
+      </w:r>
+    </w:p>
+    <w:p>
+      <w:r>
+        <w:t xml:space="preserve">                     Function </w:t>
+      </w:r>
+      <w:proofErr w:type="spellStart"/>
+      <w:proofErr w:type="gramStart"/>
+      <w:r>
+        <w:t>ColorList</w:t>
+      </w:r>
+      <w:proofErr w:type="spellEnd"/>
+      <w:r>
+        <w:t>(</w:t>
+      </w:r>
+      <w:proofErr w:type="gramEnd"/>
+      <w:r>
+        <w:t>){</w:t>
+      </w:r>
+    </w:p>
+    <w:p>
+      <w:pPr>
+        <w:spacing w:after="0"/>
+        <w:ind w:left="1080"/>
+      </w:pPr>
+      <w:proofErr w:type="gramStart"/>
+      <w:r>
+        <w:t>return(</w:t>
+      </w:r>
+      <w:proofErr w:type="gramEnd"/>
+    </w:p>
+    <w:p>
+      <w:pPr>
+        <w:spacing w:after="0"/>
+        <w:ind w:left="1080"/>
+      </w:pPr>
+      <w:r>
+        <w:t>&lt;div&gt;</w:t>
+      </w:r>
+    </w:p>
+    <w:p>
+      <w:pPr>
+        <w:spacing w:after="0"/>
+        <w:ind w:left="1080"/>
+      </w:pPr>
+      <w:r>
+        <w:t>&lt;</w:t>
+      </w:r>
+      <w:proofErr w:type="spellStart"/>
+      <w:r>
+        <w:t>ul</w:t>
+      </w:r>
+      <w:proofErr w:type="spellEnd"/>
+      <w:r>
+        <w:t>&gt;</w:t>
+      </w:r>
+    </w:p>
+    <w:p>
+      <w:pPr>
+        <w:spacing w:after="0"/>
+        <w:ind w:left="1080"/>
+      </w:pPr>
+      <w:r>
+        <w:t>&lt;li&gt;Red&lt;/li&gt;</w:t>
+      </w:r>
+    </w:p>
+    <w:p>
+      <w:pPr>
+        <w:spacing w:after="0"/>
+        <w:ind w:left="1080"/>
+      </w:pPr>
+      <w:r>
+        <w:t>&lt;li&gt;Blue&lt;/li&gt;</w:t>
+      </w:r>
+    </w:p>
+    <w:p>
+      <w:pPr>
+        <w:spacing w:after="0"/>
+        <w:ind w:left="1080"/>
+      </w:pPr>
+      <w:r>
+        <w:t>&lt;li&gt;Brown&lt;/li&gt;</w:t>
+      </w:r>
+    </w:p>
+    <w:p>
+      <w:pPr>
+        <w:spacing w:after="0"/>
+        <w:ind w:left="1080"/>
+      </w:pPr>
+      <w:r>
+        <w:t>&lt;/</w:t>
+      </w:r>
+      <w:proofErr w:type="spellStart"/>
+      <w:r>
+        <w:t>ul</w:t>
+      </w:r>
+      <w:proofErr w:type="spellEnd"/>
+      <w:r>
+        <w:t>&gt;</w:t>
+      </w:r>
+    </w:p>
+    <w:p>
+      <w:pPr>
+        <w:spacing w:after="0"/>
+        <w:ind w:left="1080"/>
+      </w:pPr>
+      <w:r>
+        <w:t>&lt;/div&gt;</w:t>
+      </w:r>
+    </w:p>
+    <w:p>
+      <w:pPr>
+        <w:spacing w:after="0"/>
+        <w:ind w:left="1080"/>
+      </w:pPr>
+      <w:r>
+        <w:t>)};</w:t>
+      </w:r>
+    </w:p>
+    <w:p>
+      <w:pPr>
+        <w:spacing w:after="0"/>
+        <w:ind w:left="1080"/>
+      </w:pPr>
+    </w:p>
+    <w:p>
+      <w:pPr>
+        <w:spacing w:after="0"/>
+        <w:ind w:left="1080"/>
+      </w:pPr>
+      <w:proofErr w:type="gramStart"/>
+      <w:r>
+        <w:t>test(</w:t>
+      </w:r>
+      <w:proofErr w:type="gramEnd"/>
+      <w:r>
+        <w:t>‘</w:t>
+      </w:r>
+      <w:proofErr w:type="spellStart"/>
+      <w:r>
+        <w:t>getBy,queryBy,findBy,finding</w:t>
+      </w:r>
+      <w:proofErr w:type="spellEnd"/>
+      <w:r>
+        <w:t xml:space="preserve"> 0 elements’,()=&gt;{</w:t>
+      </w:r>
+    </w:p>
+    <w:p>
+      <w:pPr>
+        <w:spacing w:after="0"/>
+        <w:ind w:left="1080"/>
+      </w:pPr>
+      <w:r>
+        <w:t>render(&lt;</w:t>
+      </w:r>
+      <w:proofErr w:type="spellStart"/>
+      <w:r>
+        <w:t>ColorList</w:t>
+      </w:r>
+      <w:proofErr w:type="spellEnd"/>
+      <w:r>
+        <w:t>/&gt;)</w:t>
+      </w:r>
+    </w:p>
+    <w:p>
+      <w:pPr>
+        <w:spacing w:after="0"/>
+        <w:ind w:left="1080"/>
+      </w:pPr>
+      <w:r>
+        <w:t>expect(</w:t>
+      </w:r>
+      <w:proofErr w:type="gramStart"/>
+      <w:r>
+        <w:t>()=</w:t>
+      </w:r>
+      <w:proofErr w:type="gramEnd"/>
+      <w:r>
+        <w:t>&gt;</w:t>
+      </w:r>
+      <w:proofErr w:type="spellStart"/>
+      <w:r>
+        <w:t>screen.getByRole</w:t>
+      </w:r>
+      <w:proofErr w:type="spellEnd"/>
+      <w:r>
+        <w:t>(‘textbox’)).</w:t>
+      </w:r>
+      <w:proofErr w:type="spellStart"/>
+      <w:r>
+        <w:t>toThrow</w:t>
+      </w:r>
+      <w:proofErr w:type="spellEnd"/>
+      <w:r>
+        <w:t>();</w:t>
+      </w:r>
+    </w:p>
+    <w:p>
+      <w:pPr>
+        <w:spacing w:after="0"/>
+        <w:ind w:left="1080"/>
+      </w:pPr>
+      <w:r>
+        <w:t>expect(</w:t>
+      </w:r>
+      <w:proofErr w:type="spellStart"/>
+      <w:proofErr w:type="gramStart"/>
+      <w:r>
+        <w:t>screen.queryByRole</w:t>
+      </w:r>
+      <w:proofErr w:type="spellEnd"/>
+      <w:proofErr w:type="gramEnd"/>
+      <w:r>
+        <w:t>(‘textbox’)).</w:t>
+      </w:r>
+      <w:proofErr w:type="spellStart"/>
+      <w:r>
+        <w:t>toEqual</w:t>
+      </w:r>
+      <w:proofErr w:type="spellEnd"/>
+      <w:r>
+        <w:t>(null);</w:t>
+      </w:r>
+    </w:p>
+    <w:p>
+      <w:pPr>
+        <w:spacing w:after="0"/>
+        <w:ind w:left="1080"/>
+      </w:pPr>
+      <w:proofErr w:type="spellStart"/>
+      <w:proofErr w:type="gramStart"/>
+      <w:r>
+        <w:t>screen.findByRole</w:t>
+      </w:r>
+      <w:proofErr w:type="spellEnd"/>
+      <w:proofErr w:type="gramEnd"/>
+      <w:r>
+        <w:t>(‘textbox’);</w:t>
+      </w:r>
+    </w:p>
+    <w:p>
+      <w:pPr>
+        <w:spacing w:after="0"/>
+        <w:ind w:left="-810"/>
+      </w:pPr>
+    </w:p>
+    <w:p>
+      <w:pPr>
+        <w:spacing w:after="0"/>
+        <w:ind w:left="-810"/>
+      </w:pPr>
+      <w:r>
+        <w:t>Explanation:</w:t>
+      </w:r>
+    </w:p>
+    <w:p>
+      <w:pPr>
+        <w:pStyle w:val="ListParagraph"/>
+        <w:numPr>
+          <w:ilvl w:val="0"/>
+          <w:numId w:val="9"/>
+        </w:numPr>
+        <w:spacing w:after="0"/>
+      </w:pPr>
+      <w:r>
+        <w:t xml:space="preserve">Here the function having only list values but we check the textbox because the condition is we need to finding the 0 elements in the component so we use </w:t>
+      </w:r>
+      <w:r>
+        <w:rPr>
+          <w:b/>
+          <w:bCs/>
+        </w:rPr>
+        <w:t>getByRole</w:t>
+      </w:r>
+      <w:r>
+        <w:t xml:space="preserve"> query in the </w:t>
+      </w:r>
+      <w:r>
+        <w:rPr>
+          <w:b/>
+          <w:bCs/>
+        </w:rPr>
+        <w:t>expect</w:t>
+      </w:r>
+      <w:r>
+        <w:t xml:space="preserve"> statement is looking for an element with a </w:t>
+      </w:r>
+      <w:r>
+        <w:rPr>
+          <w:b/>
+          <w:bCs/>
+        </w:rPr>
+        <w:t>role</w:t>
+      </w:r>
+      <w:r>
+        <w:t xml:space="preserve"> attribute that matches the string "textbox", and the </w:t>
+      </w:r>
+      <w:proofErr w:type="spellStart"/>
+      <w:r>
+        <w:rPr>
+          <w:b/>
+          <w:bCs/>
+        </w:rPr>
+        <w:t>toThrow</w:t>
+      </w:r>
+      <w:proofErr w:type="spellEnd"/>
+      <w:r>
+        <w:t xml:space="preserve"> assertion checks if such an element is not found.</w:t>
+      </w:r>
+    </w:p>
+    <w:p>
+      <w:pPr>
+        <w:spacing w:after="0"/>
+      </w:pPr>
+    </w:p>
+    <w:p>
+      <w:pPr>
+        <w:spacing w:after="0"/>
+      </w:pPr>
+      <w:r>
+        <w:t>To Check list of colors are below:</w:t>
+      </w:r>
+    </w:p>
+    <w:p>
+      <w:pPr>
+        <w:spacing w:after="0"/>
+        <w:ind w:left="720"/>
+      </w:pPr>
+      <w:proofErr w:type="gramStart"/>
+      <w:r>
+        <w:lastRenderedPageBreak/>
+        <w:t>test(</w:t>
+      </w:r>
+      <w:proofErr w:type="gramEnd"/>
+      <w:r>
+        <w:t>'renders a list of colors', () =&gt; {</w:t>
+      </w:r>
+    </w:p>
+    <w:p>
+      <w:pPr>
+        <w:spacing w:after="0"/>
+        <w:ind w:left="720"/>
+      </w:pPr>
+      <w:r>
+        <w:t xml:space="preserve">  </w:t>
+      </w:r>
+      <w:proofErr w:type="gramStart"/>
+      <w:r>
+        <w:t>render(</w:t>
+      </w:r>
+      <w:proofErr w:type="gramEnd"/>
+      <w:r>
+        <w:t>&lt;</w:t>
+      </w:r>
+      <w:proofErr w:type="spellStart"/>
+      <w:r>
+        <w:t>ColorList</w:t>
+      </w:r>
+      <w:proofErr w:type="spellEnd"/>
+      <w:r>
+        <w:t xml:space="preserve"> /&gt;);</w:t>
+      </w:r>
+    </w:p>
+    <w:p>
+      <w:pPr>
+        <w:spacing w:after="0"/>
+        <w:ind w:left="720"/>
+      </w:pPr>
+      <w:r>
+        <w:t xml:space="preserve">  const </w:t>
+      </w:r>
+      <w:proofErr w:type="spellStart"/>
+      <w:r>
+        <w:t>listElement</w:t>
+      </w:r>
+      <w:proofErr w:type="spellEnd"/>
+      <w:r>
+        <w:t xml:space="preserve"> = </w:t>
+      </w:r>
+      <w:proofErr w:type="spellStart"/>
+      <w:proofErr w:type="gramStart"/>
+      <w:r>
+        <w:t>screen.getByRole</w:t>
+      </w:r>
+      <w:proofErr w:type="spellEnd"/>
+      <w:proofErr w:type="gramEnd"/>
+      <w:r>
+        <w:t>('list');</w:t>
+      </w:r>
+    </w:p>
+    <w:p>
+      <w:pPr>
+        <w:spacing w:after="0"/>
+        <w:ind w:left="720"/>
+      </w:pPr>
+      <w:r>
+        <w:t xml:space="preserve">  expect(</w:t>
+      </w:r>
+      <w:proofErr w:type="spellStart"/>
+      <w:r>
+        <w:t>listElement</w:t>
+      </w:r>
+      <w:proofErr w:type="spellEnd"/>
+      <w:proofErr w:type="gramStart"/>
+      <w:r>
+        <w:t>).</w:t>
+      </w:r>
+      <w:proofErr w:type="spellStart"/>
+      <w:r>
+        <w:t>toBeInTheDocument</w:t>
+      </w:r>
+      <w:proofErr w:type="spellEnd"/>
+      <w:proofErr w:type="gramEnd"/>
+      <w:r>
+        <w:t>();</w:t>
+      </w:r>
+    </w:p>
+    <w:p>
+      <w:pPr>
+        <w:spacing w:after="0"/>
+        <w:ind w:left="720"/>
+      </w:pPr>
+      <w:r>
+        <w:t xml:space="preserve">  const </w:t>
+      </w:r>
+      <w:proofErr w:type="spellStart"/>
+      <w:r>
+        <w:t>colorItems</w:t>
+      </w:r>
+      <w:proofErr w:type="spellEnd"/>
+      <w:r>
+        <w:t xml:space="preserve"> = </w:t>
+      </w:r>
+      <w:proofErr w:type="spellStart"/>
+      <w:proofErr w:type="gramStart"/>
+      <w:r>
+        <w:t>screen.getAllByRole</w:t>
+      </w:r>
+      <w:proofErr w:type="spellEnd"/>
+      <w:proofErr w:type="gramEnd"/>
+      <w:r>
+        <w:t>('</w:t>
+      </w:r>
+      <w:proofErr w:type="spellStart"/>
+      <w:r>
+        <w:t>listitem</w:t>
+      </w:r>
+      <w:proofErr w:type="spellEnd"/>
+      <w:r>
+        <w:t>');</w:t>
+      </w:r>
+    </w:p>
+    <w:p>
+      <w:pPr>
+        <w:spacing w:after="0"/>
+        <w:ind w:left="720"/>
+      </w:pPr>
+      <w:r>
+        <w:t xml:space="preserve">  expect(</w:t>
+      </w:r>
+      <w:proofErr w:type="spellStart"/>
+      <w:r>
+        <w:t>colorItems</w:t>
+      </w:r>
+      <w:proofErr w:type="spellEnd"/>
+      <w:proofErr w:type="gramStart"/>
+      <w:r>
+        <w:t>).</w:t>
+      </w:r>
+      <w:proofErr w:type="spellStart"/>
+      <w:r>
+        <w:t>toHaveLength</w:t>
+      </w:r>
+      <w:proofErr w:type="spellEnd"/>
+      <w:proofErr w:type="gramEnd"/>
+      <w:r>
+        <w:t>(3);</w:t>
+      </w:r>
+    </w:p>
+    <w:p>
+      <w:pPr>
+        <w:spacing w:after="0"/>
+        <w:ind w:left="720"/>
+      </w:pPr>
+      <w:r>
+        <w:t>});</w:t>
+      </w:r>
+    </w:p>
+    <w:p>
+      <w:pPr>
+        <w:pStyle w:val="ListParagraph"/>
+        <w:numPr>
+          <w:ilvl w:val="0"/>
+          <w:numId w:val="9"/>
+        </w:numPr>
+        <w:spacing w:after="0"/>
+      </w:pPr>
+      <w:r>
+        <w:t xml:space="preserve">And </w:t>
+      </w:r>
+      <w:proofErr w:type="spellStart"/>
+      <w:r>
+        <w:rPr>
+          <w:b/>
+          <w:bCs/>
+        </w:rPr>
+        <w:t>queryByRole</w:t>
+      </w:r>
+      <w:proofErr w:type="spellEnd"/>
+      <w:r>
+        <w:rPr>
+          <w:b/>
+          <w:bCs/>
+        </w:rPr>
+        <w:t>('textbox')</w:t>
+      </w:r>
+      <w:r>
+        <w:t xml:space="preserve"> query is used to test if there are any unexpected elements present in the rendered output of the </w:t>
+      </w:r>
+      <w:proofErr w:type="spellStart"/>
+      <w:r>
+        <w:rPr>
+          <w:b/>
+          <w:bCs/>
+        </w:rPr>
+        <w:t>ColorList</w:t>
+      </w:r>
+      <w:proofErr w:type="spellEnd"/>
+      <w:r>
+        <w:t xml:space="preserve"> component. By looking for a </w:t>
+      </w:r>
+      <w:r>
+        <w:rPr>
+          <w:b/>
+          <w:bCs/>
+        </w:rPr>
+        <w:t>textbox</w:t>
+      </w:r>
+      <w:r>
+        <w:t xml:space="preserve"> element, the test is checking if there are any form elements or input fields accidentally included in the output.</w:t>
+      </w:r>
+    </w:p>
+    <w:p>
+      <w:pPr>
+        <w:spacing w:after="0"/>
+      </w:pPr>
+    </w:p>
+    <w:p>
+      <w:pPr>
+        <w:spacing w:after="0"/>
+      </w:pPr>
+      <w:proofErr w:type="gramStart"/>
+      <w:r>
+        <w:rPr>
+          <w:color w:val="00B050"/>
+        </w:rPr>
+        <w:t>expect(</w:t>
+      </w:r>
+      <w:proofErr w:type="gramEnd"/>
+      <w:r>
+        <w:rPr>
+          <w:color w:val="00B050"/>
+        </w:rPr>
+        <w:t>() =&gt;</w:t>
+      </w:r>
+      <w:proofErr w:type="spellStart"/>
+      <w:r>
+        <w:rPr>
+          <w:color w:val="00B050"/>
+        </w:rPr>
+        <w:t>screen.getByRole</w:t>
+      </w:r>
+      <w:proofErr w:type="spellEnd"/>
+      <w:r>
+        <w:rPr>
+          <w:color w:val="00B050"/>
+        </w:rPr>
+        <w:t>('textbox');).</w:t>
+      </w:r>
+      <w:proofErr w:type="spellStart"/>
+      <w:r>
+        <w:rPr>
+          <w:color w:val="00B050"/>
+        </w:rPr>
+        <w:t>toThrow</w:t>
+      </w:r>
+      <w:proofErr w:type="spellEnd"/>
+      <w:r>
+        <w:rPr>
+          <w:color w:val="00B050"/>
+        </w:rPr>
+        <w:t xml:space="preserve">(); </w:t>
+      </w:r>
+    </w:p>
+    <w:p>
+      <w:pPr>
+        <w:spacing w:after="0"/>
+        <w:rPr>
+          <w:color w:val="FF0000"/>
+        </w:rPr>
+      </w:pPr>
+      <w:r>
+        <w:rPr>
+          <w:color w:val="FF0000"/>
+        </w:rPr>
+        <w:t>expect(</w:t>
+      </w:r>
+      <w:proofErr w:type="spellStart"/>
+      <w:proofErr w:type="gramStart"/>
+      <w:r>
+        <w:rPr>
+          <w:color w:val="FF0000"/>
+        </w:rPr>
+        <w:t>screen.getByRole</w:t>
+      </w:r>
+      <w:proofErr w:type="spellEnd"/>
+      <w:proofErr w:type="gramEnd"/>
+      <w:r>
+        <w:rPr>
+          <w:color w:val="FF0000"/>
+        </w:rPr>
+        <w:t>('textbox').</w:t>
+      </w:r>
+      <w:proofErr w:type="spellStart"/>
+      <w:r>
+        <w:rPr>
+          <w:color w:val="FF0000"/>
+        </w:rPr>
+        <w:t>toThrow</w:t>
+      </w:r>
+      <w:proofErr w:type="spellEnd"/>
+      <w:r>
+        <w:rPr>
+          <w:color w:val="FF0000"/>
+        </w:rPr>
+        <w:t>();</w:t>
+      </w:r>
+    </w:p>
+    <w:p>
+      <w:pPr>
+        <w:spacing w:after="0"/>
+      </w:pPr>
+    </w:p>
+    <w:p>
+      <w:pPr>
+        <w:spacing w:after="0"/>
+      </w:pPr>
+      <w:r>
+        <w:t xml:space="preserve">This code is using a function as an argument to </w:t>
+      </w:r>
+      <w:r>
+        <w:rPr>
+          <w:b/>
+          <w:bCs/>
+        </w:rPr>
+        <w:t>expect</w:t>
+      </w:r>
+      <w:r>
+        <w:t xml:space="preserve">. The function being passed in is a callback that contains the code to be executed, which is looking for an element with a </w:t>
+      </w:r>
+      <w:r>
+        <w:rPr>
+          <w:b/>
+          <w:bCs/>
+        </w:rPr>
+        <w:t>role</w:t>
+      </w:r>
+      <w:r>
+        <w:t xml:space="preserve"> of "textbox" using the </w:t>
+      </w:r>
+      <w:r>
+        <w:rPr>
+          <w:b/>
+          <w:bCs/>
+        </w:rPr>
+        <w:t>getByRole</w:t>
+      </w:r>
+      <w:r>
+        <w:t xml:space="preserve"> query. The </w:t>
+      </w:r>
+      <w:proofErr w:type="spellStart"/>
+      <w:r>
+        <w:rPr>
+          <w:b/>
+          <w:bCs/>
+        </w:rPr>
+        <w:t>toThrow</w:t>
+      </w:r>
+      <w:proofErr w:type="spellEnd"/>
+      <w:r>
+        <w:t xml:space="preserve"> method is called on the function to check if an error is thrown during the execution of the function.</w:t>
+      </w:r>
+    </w:p>
+    <w:p>
+      <w:pPr>
+        <w:spacing w:after="0"/>
+      </w:pPr>
+      <w:r>
+        <w:t xml:space="preserve">The second code is incorrect, because it is calling the </w:t>
+      </w:r>
+      <w:proofErr w:type="spellStart"/>
+      <w:r>
+        <w:rPr>
+          <w:b/>
+          <w:bCs/>
+        </w:rPr>
+        <w:t>toThrow</w:t>
+      </w:r>
+      <w:proofErr w:type="spellEnd"/>
+      <w:r>
+        <w:t xml:space="preserve"> method on the result of the </w:t>
+      </w:r>
+      <w:r>
+        <w:rPr>
+          <w:b/>
+          <w:bCs/>
+        </w:rPr>
+        <w:t>getByRole</w:t>
+      </w:r>
+      <w:r>
+        <w:t xml:space="preserve"> query. This will not throw an error, but will instead return a function. The </w:t>
+      </w:r>
+      <w:proofErr w:type="spellStart"/>
+      <w:r>
+        <w:rPr>
+          <w:b/>
+          <w:bCs/>
+        </w:rPr>
+        <w:t>toThrow</w:t>
+      </w:r>
+      <w:proofErr w:type="spellEnd"/>
+      <w:r>
+        <w:t xml:space="preserve"> method should be called on the function that contains the code to be executed, not on the result of a query.</w:t>
+      </w:r>
+    </w:p>
+    <w:p>
+      <w:pPr>
+        <w:spacing w:after="0"/>
+      </w:pPr>
+    </w:p>
+    <w:p>
+      <w:pPr>
+        <w:spacing w:after="0"/>
+        <w:ind w:left="1080"/>
+      </w:pPr>
+    </w:p>
+    <w:p>
+      <w:pPr>
+        <w:spacing w:after="0"/>
+        <w:ind w:left="1080"/>
+      </w:pPr>
+    </w:p>
+    <w:p>
+      <w:pPr>
+        <w:spacing w:after="0"/>
+        <w:ind w:left="1080"/>
+      </w:pPr>
+    </w:p>
+    <w:p>
+      <w:pPr>
+        <w:spacing w:after="0"/>
+        <w:ind w:left="1080"/>
+      </w:pPr>
+    </w:p>
+    <w:p>
+      <w:pPr>
+        <w:spacing w:after="0"/>
+        <w:ind w:left="1080"/>
+      </w:pPr>
+    </w:p>
+    <w:p>
+      <w:pPr>
+        <w:spacing w:after="0"/>
+        <w:ind w:left="1080"/>
+      </w:pPr>
+    </w:p>
+    <w:p>
+      <w:pPr>
+        <w:spacing w:after="0"/>
+        <w:ind w:left="1080"/>
+      </w:pPr>
+    </w:p>
+    <w:p>
+      <w:pPr>
+        <w:spacing w:after="0"/>
+        <w:ind w:left="1080"/>
+      </w:pPr>
+    </w:p>
+    <w:p>
+      <w:pPr>
+        <w:spacing w:after="0"/>
+        <w:ind w:left="1080"/>
+      </w:pPr>
+    </w:p>
+    <w:p>
+      <w:pPr>
+        <w:spacing w:after="0"/>
+        <w:ind w:left="1080"/>
+      </w:pPr>
+    </w:p>
+    <w:p>
+      <w:pPr>
+        <w:spacing w:after="0"/>
+        <w:ind w:left="1080"/>
+      </w:pPr>
+    </w:p>
+    <w:p>
+      <w:pPr>
+        <w:spacing w:after="0"/>
+        <w:ind w:left="1080"/>
+      </w:pPr>
+    </w:p>
+    <w:p>
+      <w:pPr>
+        <w:spacing w:after="0"/>
+        <w:ind w:left="1080"/>
+      </w:pPr>
+    </w:p>
+    <w:p>
+      <w:pPr>
+        <w:spacing w:after="0"/>
+        <w:ind w:left="1080"/>
+      </w:pPr>
+    </w:p>
+    <w:p>
+      <w:pPr>
+        <w:spacing w:after="0"/>
+        <w:ind w:left="1080"/>
+      </w:pPr>
+    </w:p>
+    <w:p>
+      <w:pPr>
+        <w:spacing w:after="0"/>
+        <w:ind w:left="1080"/>
+      </w:pPr>
+    </w:p>
+    <w:p>
+      <w:pPr>
+        <w:spacing w:after="0"/>
+        <w:ind w:left="1080"/>
+      </w:pPr>
+    </w:p>
+    <w:p>
+      <w:pPr>
+        <w:spacing w:after="0"/>
+        <w:ind w:left="1080"/>
+      </w:pPr>
+    </w:p>
+    <w:p>
+      <w:pPr>
+        <w:spacing w:after="0"/>
+        <w:ind w:left="1080"/>
+      </w:pPr>
+    </w:p>
+    <w:p>
+      <w:pPr>
+        <w:spacing w:after="0"/>
+      </w:pPr>
+    </w:p>
     <w:p/>
     <w:p/>
     <w:sectPr>
       <w:pgSz w:w="12240" w:h="15840"/>
-      <w:pgMar w:top="720" w:right="1440" w:bottom="1440" w:left="1440" w:header="720" w:footer="720" w:gutter="0"/>
+      <w:pgMar w:top="720" w:right="1440" w:bottom="720" w:left="1440" w:header="720" w:footer="720" w:gutter="0"/>
       <w:cols w:space="720"/>
       <w:docGrid w:linePitch="360"/>
     </w:sectPr>
@@ -6155,360 +7592,16 @@
     </w:lvl>
   </w:abstractNum>
   <w:abstractNum w:abstractNumId="1" w15:restartNumberingAfterBreak="0">
-    <w:nsid w:val="58394468"/>
+    <w:nsid w:val="37173DAF"/>
     <w:multiLevelType w:val="hybridMultilevel"/>
-    <w:tmpl w:val="0B643BE8"/>
-    <w:lvl w:ilvl="0" w:tplc="0409000F">
-      <w:start w:val="1"/>
-      <w:numFmt w:val="decimal"/>
-      <w:lvlText w:val="%1."/>
-      <w:lvlJc w:val="left"/>
-      <w:pPr>
-        <w:ind w:left="720" w:hanging="360"/>
-      </w:pPr>
-    </w:lvl>
-    <w:lvl w:ilvl="1" w:tplc="04090019" w:tentative="1">
-      <w:start w:val="1"/>
-      <w:numFmt w:val="lowerLetter"/>
-      <w:lvlText w:val="%2."/>
-      <w:lvlJc w:val="left"/>
-      <w:pPr>
-        <w:ind w:left="1440" w:hanging="360"/>
-      </w:pPr>
-    </w:lvl>
-    <w:lvl w:ilvl="2" w:tplc="0409001B" w:tentative="1">
-      <w:start w:val="1"/>
-      <w:numFmt w:val="lowerRoman"/>
-      <w:lvlText w:val="%3."/>
-      <w:lvlJc w:val="right"/>
-      <w:pPr>
-        <w:ind w:left="2160" w:hanging="180"/>
-      </w:pPr>
-    </w:lvl>
-    <w:lvl w:ilvl="3" w:tplc="0409000F" w:tentative="1">
-      <w:start w:val="1"/>
-      <w:numFmt w:val="decimal"/>
-      <w:lvlText w:val="%4."/>
-      <w:lvlJc w:val="left"/>
-      <w:pPr>
-        <w:ind w:left="2880" w:hanging="360"/>
-      </w:pPr>
-    </w:lvl>
-    <w:lvl w:ilvl="4" w:tplc="04090019" w:tentative="1">
-      <w:start w:val="1"/>
-      <w:numFmt w:val="lowerLetter"/>
-      <w:lvlText w:val="%5."/>
-      <w:lvlJc w:val="left"/>
-      <w:pPr>
-        <w:ind w:left="3600" w:hanging="360"/>
-      </w:pPr>
-    </w:lvl>
-    <w:lvl w:ilvl="5" w:tplc="0409001B" w:tentative="1">
-      <w:start w:val="1"/>
-      <w:numFmt w:val="lowerRoman"/>
-      <w:lvlText w:val="%6."/>
-      <w:lvlJc w:val="right"/>
-      <w:pPr>
-        <w:ind w:left="4320" w:hanging="180"/>
-      </w:pPr>
-    </w:lvl>
-    <w:lvl w:ilvl="6" w:tplc="0409000F" w:tentative="1">
-      <w:start w:val="1"/>
-      <w:numFmt w:val="decimal"/>
-      <w:lvlText w:val="%7."/>
-      <w:lvlJc w:val="left"/>
-      <w:pPr>
-        <w:ind w:left="5040" w:hanging="360"/>
-      </w:pPr>
-    </w:lvl>
-    <w:lvl w:ilvl="7" w:tplc="04090019" w:tentative="1">
-      <w:start w:val="1"/>
-      <w:numFmt w:val="lowerLetter"/>
-      <w:lvlText w:val="%8."/>
-      <w:lvlJc w:val="left"/>
-      <w:pPr>
-        <w:ind w:left="5760" w:hanging="360"/>
-      </w:pPr>
-    </w:lvl>
-    <w:lvl w:ilvl="8" w:tplc="0409001B" w:tentative="1">
-      <w:start w:val="1"/>
-      <w:numFmt w:val="lowerRoman"/>
-      <w:lvlText w:val="%9."/>
-      <w:lvlJc w:val="right"/>
-      <w:pPr>
-        <w:ind w:left="6480" w:hanging="180"/>
-      </w:pPr>
-    </w:lvl>
-  </w:abstractNum>
-  <w:abstractNum w:abstractNumId="2" w15:restartNumberingAfterBreak="0">
-    <w:nsid w:val="5A704A43"/>
-    <w:multiLevelType w:val="hybridMultilevel"/>
-    <w:tmpl w:val="48C40FCE"/>
-    <w:lvl w:ilvl="0" w:tplc="0409000F">
-      <w:start w:val="1"/>
-      <w:numFmt w:val="decimal"/>
-      <w:lvlText w:val="%1."/>
-      <w:lvlJc w:val="left"/>
-      <w:pPr>
-        <w:ind w:left="720" w:hanging="360"/>
-      </w:pPr>
-    </w:lvl>
-    <w:lvl w:ilvl="1" w:tplc="04090019" w:tentative="1">
-      <w:start w:val="1"/>
-      <w:numFmt w:val="lowerLetter"/>
-      <w:lvlText w:val="%2."/>
-      <w:lvlJc w:val="left"/>
-      <w:pPr>
-        <w:ind w:left="1440" w:hanging="360"/>
-      </w:pPr>
-    </w:lvl>
-    <w:lvl w:ilvl="2" w:tplc="0409001B" w:tentative="1">
-      <w:start w:val="1"/>
-      <w:numFmt w:val="lowerRoman"/>
-      <w:lvlText w:val="%3."/>
-      <w:lvlJc w:val="right"/>
-      <w:pPr>
-        <w:ind w:left="2160" w:hanging="180"/>
-      </w:pPr>
-    </w:lvl>
-    <w:lvl w:ilvl="3" w:tplc="0409000F" w:tentative="1">
-      <w:start w:val="1"/>
-      <w:numFmt w:val="decimal"/>
-      <w:lvlText w:val="%4."/>
-      <w:lvlJc w:val="left"/>
-      <w:pPr>
-        <w:ind w:left="2880" w:hanging="360"/>
-      </w:pPr>
-    </w:lvl>
-    <w:lvl w:ilvl="4" w:tplc="04090019" w:tentative="1">
-      <w:start w:val="1"/>
-      <w:numFmt w:val="lowerLetter"/>
-      <w:lvlText w:val="%5."/>
-      <w:lvlJc w:val="left"/>
-      <w:pPr>
-        <w:ind w:left="3600" w:hanging="360"/>
-      </w:pPr>
-    </w:lvl>
-    <w:lvl w:ilvl="5" w:tplc="0409001B" w:tentative="1">
-      <w:start w:val="1"/>
-      <w:numFmt w:val="lowerRoman"/>
-      <w:lvlText w:val="%6."/>
-      <w:lvlJc w:val="right"/>
-      <w:pPr>
-        <w:ind w:left="4320" w:hanging="180"/>
-      </w:pPr>
-    </w:lvl>
-    <w:lvl w:ilvl="6" w:tplc="0409000F" w:tentative="1">
-      <w:start w:val="1"/>
-      <w:numFmt w:val="decimal"/>
-      <w:lvlText w:val="%7."/>
-      <w:lvlJc w:val="left"/>
-      <w:pPr>
-        <w:ind w:left="5040" w:hanging="360"/>
-      </w:pPr>
-    </w:lvl>
-    <w:lvl w:ilvl="7" w:tplc="04090019" w:tentative="1">
-      <w:start w:val="1"/>
-      <w:numFmt w:val="lowerLetter"/>
-      <w:lvlText w:val="%8."/>
-      <w:lvlJc w:val="left"/>
-      <w:pPr>
-        <w:ind w:left="5760" w:hanging="360"/>
-      </w:pPr>
-    </w:lvl>
-    <w:lvl w:ilvl="8" w:tplc="0409001B" w:tentative="1">
-      <w:start w:val="1"/>
-      <w:numFmt w:val="lowerRoman"/>
-      <w:lvlText w:val="%9."/>
-      <w:lvlJc w:val="right"/>
-      <w:pPr>
-        <w:ind w:left="6480" w:hanging="180"/>
-      </w:pPr>
-    </w:lvl>
-  </w:abstractNum>
-  <w:abstractNum w:abstractNumId="3" w15:restartNumberingAfterBreak="0">
-    <w:nsid w:val="6670195F"/>
-    <w:multiLevelType w:val="hybridMultilevel"/>
-    <w:tmpl w:val="081C9BA2"/>
-    <w:lvl w:ilvl="0" w:tplc="0409000F">
-      <w:start w:val="1"/>
-      <w:numFmt w:val="decimal"/>
-      <w:lvlText w:val="%1."/>
-      <w:lvlJc w:val="left"/>
-      <w:pPr>
-        <w:ind w:left="720" w:hanging="360"/>
-      </w:pPr>
-    </w:lvl>
-    <w:lvl w:ilvl="1" w:tplc="04090019" w:tentative="1">
-      <w:start w:val="1"/>
-      <w:numFmt w:val="lowerLetter"/>
-      <w:lvlText w:val="%2."/>
-      <w:lvlJc w:val="left"/>
-      <w:pPr>
-        <w:ind w:left="1440" w:hanging="360"/>
-      </w:pPr>
-    </w:lvl>
-    <w:lvl w:ilvl="2" w:tplc="0409001B" w:tentative="1">
-      <w:start w:val="1"/>
-      <w:numFmt w:val="lowerRoman"/>
-      <w:lvlText w:val="%3."/>
-      <w:lvlJc w:val="right"/>
-      <w:pPr>
-        <w:ind w:left="2160" w:hanging="180"/>
-      </w:pPr>
-    </w:lvl>
-    <w:lvl w:ilvl="3" w:tplc="0409000F" w:tentative="1">
-      <w:start w:val="1"/>
-      <w:numFmt w:val="decimal"/>
-      <w:lvlText w:val="%4."/>
-      <w:lvlJc w:val="left"/>
-      <w:pPr>
-        <w:ind w:left="2880" w:hanging="360"/>
-      </w:pPr>
-    </w:lvl>
-    <w:lvl w:ilvl="4" w:tplc="04090019" w:tentative="1">
-      <w:start w:val="1"/>
-      <w:numFmt w:val="lowerLetter"/>
-      <w:lvlText w:val="%5."/>
-      <w:lvlJc w:val="left"/>
-      <w:pPr>
-        <w:ind w:left="3600" w:hanging="360"/>
-      </w:pPr>
-    </w:lvl>
-    <w:lvl w:ilvl="5" w:tplc="0409001B" w:tentative="1">
-      <w:start w:val="1"/>
-      <w:numFmt w:val="lowerRoman"/>
-      <w:lvlText w:val="%6."/>
-      <w:lvlJc w:val="right"/>
-      <w:pPr>
-        <w:ind w:left="4320" w:hanging="180"/>
-      </w:pPr>
-    </w:lvl>
-    <w:lvl w:ilvl="6" w:tplc="0409000F" w:tentative="1">
-      <w:start w:val="1"/>
-      <w:numFmt w:val="decimal"/>
-      <w:lvlText w:val="%7."/>
-      <w:lvlJc w:val="left"/>
-      <w:pPr>
-        <w:ind w:left="5040" w:hanging="360"/>
-      </w:pPr>
-    </w:lvl>
-    <w:lvl w:ilvl="7" w:tplc="04090019" w:tentative="1">
-      <w:start w:val="1"/>
-      <w:numFmt w:val="lowerLetter"/>
-      <w:lvlText w:val="%8."/>
-      <w:lvlJc w:val="left"/>
-      <w:pPr>
-        <w:ind w:left="5760" w:hanging="360"/>
-      </w:pPr>
-    </w:lvl>
-    <w:lvl w:ilvl="8" w:tplc="0409001B" w:tentative="1">
-      <w:start w:val="1"/>
-      <w:numFmt w:val="lowerRoman"/>
-      <w:lvlText w:val="%9."/>
-      <w:lvlJc w:val="right"/>
-      <w:pPr>
-        <w:ind w:left="6480" w:hanging="180"/>
-      </w:pPr>
-    </w:lvl>
-  </w:abstractNum>
-  <w:abstractNum w:abstractNumId="4" w15:restartNumberingAfterBreak="0">
-    <w:nsid w:val="6B4914E1"/>
-    <w:multiLevelType w:val="hybridMultilevel"/>
-    <w:tmpl w:val="5296C940"/>
-    <w:lvl w:ilvl="0" w:tplc="0409000F">
-      <w:start w:val="1"/>
-      <w:numFmt w:val="decimal"/>
-      <w:lvlText w:val="%1."/>
-      <w:lvlJc w:val="left"/>
-      <w:pPr>
-        <w:ind w:left="720" w:hanging="360"/>
-      </w:pPr>
-    </w:lvl>
-    <w:lvl w:ilvl="1" w:tplc="04090019" w:tentative="1">
-      <w:start w:val="1"/>
-      <w:numFmt w:val="lowerLetter"/>
-      <w:lvlText w:val="%2."/>
-      <w:lvlJc w:val="left"/>
-      <w:pPr>
-        <w:ind w:left="1440" w:hanging="360"/>
-      </w:pPr>
-    </w:lvl>
-    <w:lvl w:ilvl="2" w:tplc="0409001B" w:tentative="1">
-      <w:start w:val="1"/>
-      <w:numFmt w:val="lowerRoman"/>
-      <w:lvlText w:val="%3."/>
-      <w:lvlJc w:val="right"/>
-      <w:pPr>
-        <w:ind w:left="2160" w:hanging="180"/>
-      </w:pPr>
-    </w:lvl>
-    <w:lvl w:ilvl="3" w:tplc="0409000F" w:tentative="1">
-      <w:start w:val="1"/>
-      <w:numFmt w:val="decimal"/>
-      <w:lvlText w:val="%4."/>
-      <w:lvlJc w:val="left"/>
-      <w:pPr>
-        <w:ind w:left="2880" w:hanging="360"/>
-      </w:pPr>
-    </w:lvl>
-    <w:lvl w:ilvl="4" w:tplc="04090019" w:tentative="1">
-      <w:start w:val="1"/>
-      <w:numFmt w:val="lowerLetter"/>
-      <w:lvlText w:val="%5."/>
-      <w:lvlJc w:val="left"/>
-      <w:pPr>
-        <w:ind w:left="3600" w:hanging="360"/>
-      </w:pPr>
-    </w:lvl>
-    <w:lvl w:ilvl="5" w:tplc="0409001B" w:tentative="1">
-      <w:start w:val="1"/>
-      <w:numFmt w:val="lowerRoman"/>
-      <w:lvlText w:val="%6."/>
-      <w:lvlJc w:val="right"/>
-      <w:pPr>
-        <w:ind w:left="4320" w:hanging="180"/>
-      </w:pPr>
-    </w:lvl>
-    <w:lvl w:ilvl="6" w:tplc="0409000F" w:tentative="1">
-      <w:start w:val="1"/>
-      <w:numFmt w:val="decimal"/>
-      <w:lvlText w:val="%7."/>
-      <w:lvlJc w:val="left"/>
-      <w:pPr>
-        <w:ind w:left="5040" w:hanging="360"/>
-      </w:pPr>
-    </w:lvl>
-    <w:lvl w:ilvl="7" w:tplc="04090019" w:tentative="1">
-      <w:start w:val="1"/>
-      <w:numFmt w:val="lowerLetter"/>
-      <w:lvlText w:val="%8."/>
-      <w:lvlJc w:val="left"/>
-      <w:pPr>
-        <w:ind w:left="5760" w:hanging="360"/>
-      </w:pPr>
-    </w:lvl>
-    <w:lvl w:ilvl="8" w:tplc="0409001B" w:tentative="1">
-      <w:start w:val="1"/>
-      <w:numFmt w:val="lowerRoman"/>
-      <w:lvlText w:val="%9."/>
-      <w:lvlJc w:val="right"/>
-      <w:pPr>
-        <w:ind w:left="6480" w:hanging="180"/>
-      </w:pPr>
-    </w:lvl>
-  </w:abstractNum>
-  <w:abstractNum w:abstractNumId="5" w15:restartNumberingAfterBreak="0">
-    <w:nsid w:val="70CC14A7"/>
-    <w:multiLevelType w:val="hybridMultilevel"/>
-    <w:tmpl w:val="1AC69E00"/>
+    <w:tmpl w:val="1F58F472"/>
     <w:lvl w:ilvl="0" w:tplc="04090001">
       <w:start w:val="1"/>
       <w:numFmt w:val="bullet"/>
       <w:lvlText w:val=""/>
       <w:lvlJc w:val="left"/>
       <w:pPr>
-        <w:ind w:left="720" w:hanging="360"/>
+        <w:ind w:left="770" w:hanging="360"/>
       </w:pPr>
       <w:rPr>
         <w:rFonts w:ascii="Symbol" w:hAnsi="Symbol" w:hint="default"/>
@@ -6520,7 +7613,7 @@
       <w:lvlText w:val="o"/>
       <w:lvlJc w:val="left"/>
       <w:pPr>
-        <w:ind w:left="1440" w:hanging="360"/>
+        <w:ind w:left="1490" w:hanging="360"/>
       </w:pPr>
       <w:rPr>
         <w:rFonts w:ascii="Courier New" w:hAnsi="Courier New" w:cs="Courier New" w:hint="default"/>
@@ -6532,7 +7625,7 @@
       <w:lvlText w:val=""/>
       <w:lvlJc w:val="left"/>
       <w:pPr>
-        <w:ind w:left="2160" w:hanging="360"/>
+        <w:ind w:left="2210" w:hanging="360"/>
       </w:pPr>
       <w:rPr>
         <w:rFonts w:ascii="Wingdings" w:hAnsi="Wingdings" w:hint="default"/>
@@ -6544,7 +7637,7 @@
       <w:lvlText w:val=""/>
       <w:lvlJc w:val="left"/>
       <w:pPr>
-        <w:ind w:left="2880" w:hanging="360"/>
+        <w:ind w:left="2930" w:hanging="360"/>
       </w:pPr>
       <w:rPr>
         <w:rFonts w:ascii="Symbol" w:hAnsi="Symbol" w:hint="default"/>
@@ -6556,7 +7649,7 @@
       <w:lvlText w:val="o"/>
       <w:lvlJc w:val="left"/>
       <w:pPr>
-        <w:ind w:left="3600" w:hanging="360"/>
+        <w:ind w:left="3650" w:hanging="360"/>
       </w:pPr>
       <w:rPr>
         <w:rFonts w:ascii="Courier New" w:hAnsi="Courier New" w:cs="Courier New" w:hint="default"/>
@@ -6568,7 +7661,7 @@
       <w:lvlText w:val=""/>
       <w:lvlJc w:val="left"/>
       <w:pPr>
-        <w:ind w:left="4320" w:hanging="360"/>
+        <w:ind w:left="4370" w:hanging="360"/>
       </w:pPr>
       <w:rPr>
         <w:rFonts w:ascii="Wingdings" w:hAnsi="Wingdings" w:hint="default"/>
@@ -6580,7 +7673,7 @@
       <w:lvlText w:val=""/>
       <w:lvlJc w:val="left"/>
       <w:pPr>
-        <w:ind w:left="5040" w:hanging="360"/>
+        <w:ind w:left="5090" w:hanging="360"/>
       </w:pPr>
       <w:rPr>
         <w:rFonts w:ascii="Symbol" w:hAnsi="Symbol" w:hint="default"/>
@@ -6592,7 +7685,7 @@
       <w:lvlText w:val="o"/>
       <w:lvlJc w:val="left"/>
       <w:pPr>
-        <w:ind w:left="5760" w:hanging="360"/>
+        <w:ind w:left="5810" w:hanging="360"/>
       </w:pPr>
       <w:rPr>
         <w:rFonts w:ascii="Courier New" w:hAnsi="Courier New" w:cs="Courier New" w:hint="default"/>
@@ -6604,7 +7697,726 @@
       <w:lvlText w:val=""/>
       <w:lvlJc w:val="left"/>
       <w:pPr>
+        <w:ind w:left="6530" w:hanging="360"/>
+      </w:pPr>
+      <w:rPr>
+        <w:rFonts w:ascii="Wingdings" w:hAnsi="Wingdings" w:hint="default"/>
+      </w:rPr>
+    </w:lvl>
+  </w:abstractNum>
+  <w:abstractNum w:abstractNumId="2" w15:restartNumberingAfterBreak="0">
+    <w:nsid w:val="58394468"/>
+    <w:multiLevelType w:val="hybridMultilevel"/>
+    <w:tmpl w:val="0B643BE8"/>
+    <w:lvl w:ilvl="0" w:tplc="0409000F">
+      <w:start w:val="1"/>
+      <w:numFmt w:val="decimal"/>
+      <w:lvlText w:val="%1."/>
+      <w:lvlJc w:val="left"/>
+      <w:pPr>
+        <w:ind w:left="720" w:hanging="360"/>
+      </w:pPr>
+    </w:lvl>
+    <w:lvl w:ilvl="1" w:tplc="04090019" w:tentative="1">
+      <w:start w:val="1"/>
+      <w:numFmt w:val="lowerLetter"/>
+      <w:lvlText w:val="%2."/>
+      <w:lvlJc w:val="left"/>
+      <w:pPr>
+        <w:ind w:left="1440" w:hanging="360"/>
+      </w:pPr>
+    </w:lvl>
+    <w:lvl w:ilvl="2" w:tplc="0409001B" w:tentative="1">
+      <w:start w:val="1"/>
+      <w:numFmt w:val="lowerRoman"/>
+      <w:lvlText w:val="%3."/>
+      <w:lvlJc w:val="right"/>
+      <w:pPr>
+        <w:ind w:left="2160" w:hanging="180"/>
+      </w:pPr>
+    </w:lvl>
+    <w:lvl w:ilvl="3" w:tplc="0409000F" w:tentative="1">
+      <w:start w:val="1"/>
+      <w:numFmt w:val="decimal"/>
+      <w:lvlText w:val="%4."/>
+      <w:lvlJc w:val="left"/>
+      <w:pPr>
+        <w:ind w:left="2880" w:hanging="360"/>
+      </w:pPr>
+    </w:lvl>
+    <w:lvl w:ilvl="4" w:tplc="04090019" w:tentative="1">
+      <w:start w:val="1"/>
+      <w:numFmt w:val="lowerLetter"/>
+      <w:lvlText w:val="%5."/>
+      <w:lvlJc w:val="left"/>
+      <w:pPr>
+        <w:ind w:left="3600" w:hanging="360"/>
+      </w:pPr>
+    </w:lvl>
+    <w:lvl w:ilvl="5" w:tplc="0409001B" w:tentative="1">
+      <w:start w:val="1"/>
+      <w:numFmt w:val="lowerRoman"/>
+      <w:lvlText w:val="%6."/>
+      <w:lvlJc w:val="right"/>
+      <w:pPr>
+        <w:ind w:left="4320" w:hanging="180"/>
+      </w:pPr>
+    </w:lvl>
+    <w:lvl w:ilvl="6" w:tplc="0409000F" w:tentative="1">
+      <w:start w:val="1"/>
+      <w:numFmt w:val="decimal"/>
+      <w:lvlText w:val="%7."/>
+      <w:lvlJc w:val="left"/>
+      <w:pPr>
+        <w:ind w:left="5040" w:hanging="360"/>
+      </w:pPr>
+    </w:lvl>
+    <w:lvl w:ilvl="7" w:tplc="04090019" w:tentative="1">
+      <w:start w:val="1"/>
+      <w:numFmt w:val="lowerLetter"/>
+      <w:lvlText w:val="%8."/>
+      <w:lvlJc w:val="left"/>
+      <w:pPr>
+        <w:ind w:left="5760" w:hanging="360"/>
+      </w:pPr>
+    </w:lvl>
+    <w:lvl w:ilvl="8" w:tplc="0409001B" w:tentative="1">
+      <w:start w:val="1"/>
+      <w:numFmt w:val="lowerRoman"/>
+      <w:lvlText w:val="%9."/>
+      <w:lvlJc w:val="right"/>
+      <w:pPr>
+        <w:ind w:left="6480" w:hanging="180"/>
+      </w:pPr>
+    </w:lvl>
+  </w:abstractNum>
+  <w:abstractNum w:abstractNumId="3" w15:restartNumberingAfterBreak="0">
+    <w:nsid w:val="5A704A43"/>
+    <w:multiLevelType w:val="hybridMultilevel"/>
+    <w:tmpl w:val="48C40FCE"/>
+    <w:lvl w:ilvl="0" w:tplc="0409000F">
+      <w:start w:val="1"/>
+      <w:numFmt w:val="decimal"/>
+      <w:lvlText w:val="%1."/>
+      <w:lvlJc w:val="left"/>
+      <w:pPr>
+        <w:ind w:left="720" w:hanging="360"/>
+      </w:pPr>
+    </w:lvl>
+    <w:lvl w:ilvl="1" w:tplc="04090019" w:tentative="1">
+      <w:start w:val="1"/>
+      <w:numFmt w:val="lowerLetter"/>
+      <w:lvlText w:val="%2."/>
+      <w:lvlJc w:val="left"/>
+      <w:pPr>
+        <w:ind w:left="1440" w:hanging="360"/>
+      </w:pPr>
+    </w:lvl>
+    <w:lvl w:ilvl="2" w:tplc="0409001B" w:tentative="1">
+      <w:start w:val="1"/>
+      <w:numFmt w:val="lowerRoman"/>
+      <w:lvlText w:val="%3."/>
+      <w:lvlJc w:val="right"/>
+      <w:pPr>
+        <w:ind w:left="2160" w:hanging="180"/>
+      </w:pPr>
+    </w:lvl>
+    <w:lvl w:ilvl="3" w:tplc="0409000F" w:tentative="1">
+      <w:start w:val="1"/>
+      <w:numFmt w:val="decimal"/>
+      <w:lvlText w:val="%4."/>
+      <w:lvlJc w:val="left"/>
+      <w:pPr>
+        <w:ind w:left="2880" w:hanging="360"/>
+      </w:pPr>
+    </w:lvl>
+    <w:lvl w:ilvl="4" w:tplc="04090019" w:tentative="1">
+      <w:start w:val="1"/>
+      <w:numFmt w:val="lowerLetter"/>
+      <w:lvlText w:val="%5."/>
+      <w:lvlJc w:val="left"/>
+      <w:pPr>
+        <w:ind w:left="3600" w:hanging="360"/>
+      </w:pPr>
+    </w:lvl>
+    <w:lvl w:ilvl="5" w:tplc="0409001B" w:tentative="1">
+      <w:start w:val="1"/>
+      <w:numFmt w:val="lowerRoman"/>
+      <w:lvlText w:val="%6."/>
+      <w:lvlJc w:val="right"/>
+      <w:pPr>
+        <w:ind w:left="4320" w:hanging="180"/>
+      </w:pPr>
+    </w:lvl>
+    <w:lvl w:ilvl="6" w:tplc="0409000F" w:tentative="1">
+      <w:start w:val="1"/>
+      <w:numFmt w:val="decimal"/>
+      <w:lvlText w:val="%7."/>
+      <w:lvlJc w:val="left"/>
+      <w:pPr>
+        <w:ind w:left="5040" w:hanging="360"/>
+      </w:pPr>
+    </w:lvl>
+    <w:lvl w:ilvl="7" w:tplc="04090019" w:tentative="1">
+      <w:start w:val="1"/>
+      <w:numFmt w:val="lowerLetter"/>
+      <w:lvlText w:val="%8."/>
+      <w:lvlJc w:val="left"/>
+      <w:pPr>
+        <w:ind w:left="5760" w:hanging="360"/>
+      </w:pPr>
+    </w:lvl>
+    <w:lvl w:ilvl="8" w:tplc="0409001B" w:tentative="1">
+      <w:start w:val="1"/>
+      <w:numFmt w:val="lowerRoman"/>
+      <w:lvlText w:val="%9."/>
+      <w:lvlJc w:val="right"/>
+      <w:pPr>
+        <w:ind w:left="6480" w:hanging="180"/>
+      </w:pPr>
+    </w:lvl>
+  </w:abstractNum>
+  <w:abstractNum w:abstractNumId="4" w15:restartNumberingAfterBreak="0">
+    <w:nsid w:val="6670195F"/>
+    <w:multiLevelType w:val="hybridMultilevel"/>
+    <w:tmpl w:val="081C9BA2"/>
+    <w:lvl w:ilvl="0" w:tplc="0409000F">
+      <w:start w:val="1"/>
+      <w:numFmt w:val="decimal"/>
+      <w:lvlText w:val="%1."/>
+      <w:lvlJc w:val="left"/>
+      <w:pPr>
+        <w:ind w:left="720" w:hanging="360"/>
+      </w:pPr>
+    </w:lvl>
+    <w:lvl w:ilvl="1" w:tplc="04090019" w:tentative="1">
+      <w:start w:val="1"/>
+      <w:numFmt w:val="lowerLetter"/>
+      <w:lvlText w:val="%2."/>
+      <w:lvlJc w:val="left"/>
+      <w:pPr>
+        <w:ind w:left="1440" w:hanging="360"/>
+      </w:pPr>
+    </w:lvl>
+    <w:lvl w:ilvl="2" w:tplc="0409001B" w:tentative="1">
+      <w:start w:val="1"/>
+      <w:numFmt w:val="lowerRoman"/>
+      <w:lvlText w:val="%3."/>
+      <w:lvlJc w:val="right"/>
+      <w:pPr>
+        <w:ind w:left="2160" w:hanging="180"/>
+      </w:pPr>
+    </w:lvl>
+    <w:lvl w:ilvl="3" w:tplc="0409000F" w:tentative="1">
+      <w:start w:val="1"/>
+      <w:numFmt w:val="decimal"/>
+      <w:lvlText w:val="%4."/>
+      <w:lvlJc w:val="left"/>
+      <w:pPr>
+        <w:ind w:left="2880" w:hanging="360"/>
+      </w:pPr>
+    </w:lvl>
+    <w:lvl w:ilvl="4" w:tplc="04090019" w:tentative="1">
+      <w:start w:val="1"/>
+      <w:numFmt w:val="lowerLetter"/>
+      <w:lvlText w:val="%5."/>
+      <w:lvlJc w:val="left"/>
+      <w:pPr>
+        <w:ind w:left="3600" w:hanging="360"/>
+      </w:pPr>
+    </w:lvl>
+    <w:lvl w:ilvl="5" w:tplc="0409001B" w:tentative="1">
+      <w:start w:val="1"/>
+      <w:numFmt w:val="lowerRoman"/>
+      <w:lvlText w:val="%6."/>
+      <w:lvlJc w:val="right"/>
+      <w:pPr>
+        <w:ind w:left="4320" w:hanging="180"/>
+      </w:pPr>
+    </w:lvl>
+    <w:lvl w:ilvl="6" w:tplc="0409000F" w:tentative="1">
+      <w:start w:val="1"/>
+      <w:numFmt w:val="decimal"/>
+      <w:lvlText w:val="%7."/>
+      <w:lvlJc w:val="left"/>
+      <w:pPr>
+        <w:ind w:left="5040" w:hanging="360"/>
+      </w:pPr>
+    </w:lvl>
+    <w:lvl w:ilvl="7" w:tplc="04090019" w:tentative="1">
+      <w:start w:val="1"/>
+      <w:numFmt w:val="lowerLetter"/>
+      <w:lvlText w:val="%8."/>
+      <w:lvlJc w:val="left"/>
+      <w:pPr>
+        <w:ind w:left="5760" w:hanging="360"/>
+      </w:pPr>
+    </w:lvl>
+    <w:lvl w:ilvl="8" w:tplc="0409001B" w:tentative="1">
+      <w:start w:val="1"/>
+      <w:numFmt w:val="lowerRoman"/>
+      <w:lvlText w:val="%9."/>
+      <w:lvlJc w:val="right"/>
+      <w:pPr>
+        <w:ind w:left="6480" w:hanging="180"/>
+      </w:pPr>
+    </w:lvl>
+  </w:abstractNum>
+  <w:abstractNum w:abstractNumId="5" w15:restartNumberingAfterBreak="0">
+    <w:nsid w:val="6B4914E1"/>
+    <w:multiLevelType w:val="hybridMultilevel"/>
+    <w:tmpl w:val="5296C940"/>
+    <w:lvl w:ilvl="0" w:tplc="0409000F">
+      <w:start w:val="1"/>
+      <w:numFmt w:val="decimal"/>
+      <w:lvlText w:val="%1."/>
+      <w:lvlJc w:val="left"/>
+      <w:pPr>
+        <w:ind w:left="720" w:hanging="360"/>
+      </w:pPr>
+    </w:lvl>
+    <w:lvl w:ilvl="1" w:tplc="04090019" w:tentative="1">
+      <w:start w:val="1"/>
+      <w:numFmt w:val="lowerLetter"/>
+      <w:lvlText w:val="%2."/>
+      <w:lvlJc w:val="left"/>
+      <w:pPr>
+        <w:ind w:left="1440" w:hanging="360"/>
+      </w:pPr>
+    </w:lvl>
+    <w:lvl w:ilvl="2" w:tplc="0409001B" w:tentative="1">
+      <w:start w:val="1"/>
+      <w:numFmt w:val="lowerRoman"/>
+      <w:lvlText w:val="%3."/>
+      <w:lvlJc w:val="right"/>
+      <w:pPr>
+        <w:ind w:left="2160" w:hanging="180"/>
+      </w:pPr>
+    </w:lvl>
+    <w:lvl w:ilvl="3" w:tplc="0409000F" w:tentative="1">
+      <w:start w:val="1"/>
+      <w:numFmt w:val="decimal"/>
+      <w:lvlText w:val="%4."/>
+      <w:lvlJc w:val="left"/>
+      <w:pPr>
+        <w:ind w:left="2880" w:hanging="360"/>
+      </w:pPr>
+    </w:lvl>
+    <w:lvl w:ilvl="4" w:tplc="04090019" w:tentative="1">
+      <w:start w:val="1"/>
+      <w:numFmt w:val="lowerLetter"/>
+      <w:lvlText w:val="%5."/>
+      <w:lvlJc w:val="left"/>
+      <w:pPr>
+        <w:ind w:left="3600" w:hanging="360"/>
+      </w:pPr>
+    </w:lvl>
+    <w:lvl w:ilvl="5" w:tplc="0409001B" w:tentative="1">
+      <w:start w:val="1"/>
+      <w:numFmt w:val="lowerRoman"/>
+      <w:lvlText w:val="%6."/>
+      <w:lvlJc w:val="right"/>
+      <w:pPr>
+        <w:ind w:left="4320" w:hanging="180"/>
+      </w:pPr>
+    </w:lvl>
+    <w:lvl w:ilvl="6" w:tplc="0409000F" w:tentative="1">
+      <w:start w:val="1"/>
+      <w:numFmt w:val="decimal"/>
+      <w:lvlText w:val="%7."/>
+      <w:lvlJc w:val="left"/>
+      <w:pPr>
+        <w:ind w:left="5040" w:hanging="360"/>
+      </w:pPr>
+    </w:lvl>
+    <w:lvl w:ilvl="7" w:tplc="04090019" w:tentative="1">
+      <w:start w:val="1"/>
+      <w:numFmt w:val="lowerLetter"/>
+      <w:lvlText w:val="%8."/>
+      <w:lvlJc w:val="left"/>
+      <w:pPr>
+        <w:ind w:left="5760" w:hanging="360"/>
+      </w:pPr>
+    </w:lvl>
+    <w:lvl w:ilvl="8" w:tplc="0409001B" w:tentative="1">
+      <w:start w:val="1"/>
+      <w:numFmt w:val="lowerRoman"/>
+      <w:lvlText w:val="%9."/>
+      <w:lvlJc w:val="right"/>
+      <w:pPr>
+        <w:ind w:left="6480" w:hanging="180"/>
+      </w:pPr>
+    </w:lvl>
+  </w:abstractNum>
+  <w:abstractNum w:abstractNumId="6" w15:restartNumberingAfterBreak="0">
+    <w:nsid w:val="6DE83D36"/>
+    <w:multiLevelType w:val="multilevel"/>
+    <w:tmpl w:val="EED60BAC"/>
+    <w:lvl w:ilvl="0">
+      <w:start w:val="1"/>
+      <w:numFmt w:val="bullet"/>
+      <w:lvlText w:val=""/>
+      <w:lvlJc w:val="left"/>
+      <w:pPr>
+        <w:tabs>
+          <w:tab w:val="num" w:pos="720"/>
+        </w:tabs>
+        <w:ind w:left="720" w:hanging="360"/>
+      </w:pPr>
+      <w:rPr>
+        <w:rFonts w:ascii="Symbol" w:hAnsi="Symbol" w:hint="default"/>
+        <w:sz w:val="20"/>
+      </w:rPr>
+    </w:lvl>
+    <w:lvl w:ilvl="1" w:tentative="1">
+      <w:start w:val="1"/>
+      <w:numFmt w:val="bullet"/>
+      <w:lvlText w:val=""/>
+      <w:lvlJc w:val="left"/>
+      <w:pPr>
+        <w:tabs>
+          <w:tab w:val="num" w:pos="1440"/>
+        </w:tabs>
+        <w:ind w:left="1440" w:hanging="360"/>
+      </w:pPr>
+      <w:rPr>
+        <w:rFonts w:ascii="Symbol" w:hAnsi="Symbol" w:hint="default"/>
+        <w:sz w:val="20"/>
+      </w:rPr>
+    </w:lvl>
+    <w:lvl w:ilvl="2" w:tentative="1">
+      <w:start w:val="1"/>
+      <w:numFmt w:val="bullet"/>
+      <w:lvlText w:val=""/>
+      <w:lvlJc w:val="left"/>
+      <w:pPr>
+        <w:tabs>
+          <w:tab w:val="num" w:pos="2160"/>
+        </w:tabs>
+        <w:ind w:left="2160" w:hanging="360"/>
+      </w:pPr>
+      <w:rPr>
+        <w:rFonts w:ascii="Symbol" w:hAnsi="Symbol" w:hint="default"/>
+        <w:sz w:val="20"/>
+      </w:rPr>
+    </w:lvl>
+    <w:lvl w:ilvl="3" w:tentative="1">
+      <w:start w:val="1"/>
+      <w:numFmt w:val="bullet"/>
+      <w:lvlText w:val=""/>
+      <w:lvlJc w:val="left"/>
+      <w:pPr>
+        <w:tabs>
+          <w:tab w:val="num" w:pos="2880"/>
+        </w:tabs>
+        <w:ind w:left="2880" w:hanging="360"/>
+      </w:pPr>
+      <w:rPr>
+        <w:rFonts w:ascii="Symbol" w:hAnsi="Symbol" w:hint="default"/>
+        <w:sz w:val="20"/>
+      </w:rPr>
+    </w:lvl>
+    <w:lvl w:ilvl="4" w:tentative="1">
+      <w:start w:val="1"/>
+      <w:numFmt w:val="bullet"/>
+      <w:lvlText w:val=""/>
+      <w:lvlJc w:val="left"/>
+      <w:pPr>
+        <w:tabs>
+          <w:tab w:val="num" w:pos="3600"/>
+        </w:tabs>
+        <w:ind w:left="3600" w:hanging="360"/>
+      </w:pPr>
+      <w:rPr>
+        <w:rFonts w:ascii="Symbol" w:hAnsi="Symbol" w:hint="default"/>
+        <w:sz w:val="20"/>
+      </w:rPr>
+    </w:lvl>
+    <w:lvl w:ilvl="5" w:tentative="1">
+      <w:start w:val="1"/>
+      <w:numFmt w:val="bullet"/>
+      <w:lvlText w:val=""/>
+      <w:lvlJc w:val="left"/>
+      <w:pPr>
+        <w:tabs>
+          <w:tab w:val="num" w:pos="4320"/>
+        </w:tabs>
+        <w:ind w:left="4320" w:hanging="360"/>
+      </w:pPr>
+      <w:rPr>
+        <w:rFonts w:ascii="Symbol" w:hAnsi="Symbol" w:hint="default"/>
+        <w:sz w:val="20"/>
+      </w:rPr>
+    </w:lvl>
+    <w:lvl w:ilvl="6" w:tentative="1">
+      <w:start w:val="1"/>
+      <w:numFmt w:val="bullet"/>
+      <w:lvlText w:val=""/>
+      <w:lvlJc w:val="left"/>
+      <w:pPr>
+        <w:tabs>
+          <w:tab w:val="num" w:pos="5040"/>
+        </w:tabs>
+        <w:ind w:left="5040" w:hanging="360"/>
+      </w:pPr>
+      <w:rPr>
+        <w:rFonts w:ascii="Symbol" w:hAnsi="Symbol" w:hint="default"/>
+        <w:sz w:val="20"/>
+      </w:rPr>
+    </w:lvl>
+    <w:lvl w:ilvl="7" w:tentative="1">
+      <w:start w:val="1"/>
+      <w:numFmt w:val="bullet"/>
+      <w:lvlText w:val=""/>
+      <w:lvlJc w:val="left"/>
+      <w:pPr>
+        <w:tabs>
+          <w:tab w:val="num" w:pos="5760"/>
+        </w:tabs>
+        <w:ind w:left="5760" w:hanging="360"/>
+      </w:pPr>
+      <w:rPr>
+        <w:rFonts w:ascii="Symbol" w:hAnsi="Symbol" w:hint="default"/>
+        <w:sz w:val="20"/>
+      </w:rPr>
+    </w:lvl>
+    <w:lvl w:ilvl="8" w:tentative="1">
+      <w:start w:val="1"/>
+      <w:numFmt w:val="bullet"/>
+      <w:lvlText w:val=""/>
+      <w:lvlJc w:val="left"/>
+      <w:pPr>
+        <w:tabs>
+          <w:tab w:val="num" w:pos="6480"/>
+        </w:tabs>
         <w:ind w:left="6480" w:hanging="360"/>
+      </w:pPr>
+      <w:rPr>
+        <w:rFonts w:ascii="Symbol" w:hAnsi="Symbol" w:hint="default"/>
+        <w:sz w:val="20"/>
+      </w:rPr>
+    </w:lvl>
+  </w:abstractNum>
+  <w:abstractNum w:abstractNumId="7" w15:restartNumberingAfterBreak="0">
+    <w:nsid w:val="70CC14A7"/>
+    <w:multiLevelType w:val="hybridMultilevel"/>
+    <w:tmpl w:val="1AC69E00"/>
+    <w:lvl w:ilvl="0" w:tplc="04090001">
+      <w:start w:val="1"/>
+      <w:numFmt w:val="bullet"/>
+      <w:lvlText w:val=""/>
+      <w:lvlJc w:val="left"/>
+      <w:pPr>
+        <w:ind w:left="720" w:hanging="360"/>
+      </w:pPr>
+      <w:rPr>
+        <w:rFonts w:ascii="Symbol" w:hAnsi="Symbol" w:hint="default"/>
+      </w:rPr>
+    </w:lvl>
+    <w:lvl w:ilvl="1" w:tplc="04090003" w:tentative="1">
+      <w:start w:val="1"/>
+      <w:numFmt w:val="bullet"/>
+      <w:lvlText w:val="o"/>
+      <w:lvlJc w:val="left"/>
+      <w:pPr>
+        <w:ind w:left="1440" w:hanging="360"/>
+      </w:pPr>
+      <w:rPr>
+        <w:rFonts w:ascii="Courier New" w:hAnsi="Courier New" w:cs="Courier New" w:hint="default"/>
+      </w:rPr>
+    </w:lvl>
+    <w:lvl w:ilvl="2" w:tplc="04090005" w:tentative="1">
+      <w:start w:val="1"/>
+      <w:numFmt w:val="bullet"/>
+      <w:lvlText w:val=""/>
+      <w:lvlJc w:val="left"/>
+      <w:pPr>
+        <w:ind w:left="2160" w:hanging="360"/>
+      </w:pPr>
+      <w:rPr>
+        <w:rFonts w:ascii="Wingdings" w:hAnsi="Wingdings" w:hint="default"/>
+      </w:rPr>
+    </w:lvl>
+    <w:lvl w:ilvl="3" w:tplc="04090001" w:tentative="1">
+      <w:start w:val="1"/>
+      <w:numFmt w:val="bullet"/>
+      <w:lvlText w:val=""/>
+      <w:lvlJc w:val="left"/>
+      <w:pPr>
+        <w:ind w:left="2880" w:hanging="360"/>
+      </w:pPr>
+      <w:rPr>
+        <w:rFonts w:ascii="Symbol" w:hAnsi="Symbol" w:hint="default"/>
+      </w:rPr>
+    </w:lvl>
+    <w:lvl w:ilvl="4" w:tplc="04090003" w:tentative="1">
+      <w:start w:val="1"/>
+      <w:numFmt w:val="bullet"/>
+      <w:lvlText w:val="o"/>
+      <w:lvlJc w:val="left"/>
+      <w:pPr>
+        <w:ind w:left="3600" w:hanging="360"/>
+      </w:pPr>
+      <w:rPr>
+        <w:rFonts w:ascii="Courier New" w:hAnsi="Courier New" w:cs="Courier New" w:hint="default"/>
+      </w:rPr>
+    </w:lvl>
+    <w:lvl w:ilvl="5" w:tplc="04090005" w:tentative="1">
+      <w:start w:val="1"/>
+      <w:numFmt w:val="bullet"/>
+      <w:lvlText w:val=""/>
+      <w:lvlJc w:val="left"/>
+      <w:pPr>
+        <w:ind w:left="4320" w:hanging="360"/>
+      </w:pPr>
+      <w:rPr>
+        <w:rFonts w:ascii="Wingdings" w:hAnsi="Wingdings" w:hint="default"/>
+      </w:rPr>
+    </w:lvl>
+    <w:lvl w:ilvl="6" w:tplc="04090001" w:tentative="1">
+      <w:start w:val="1"/>
+      <w:numFmt w:val="bullet"/>
+      <w:lvlText w:val=""/>
+      <w:lvlJc w:val="left"/>
+      <w:pPr>
+        <w:ind w:left="5040" w:hanging="360"/>
+      </w:pPr>
+      <w:rPr>
+        <w:rFonts w:ascii="Symbol" w:hAnsi="Symbol" w:hint="default"/>
+      </w:rPr>
+    </w:lvl>
+    <w:lvl w:ilvl="7" w:tplc="04090003" w:tentative="1">
+      <w:start w:val="1"/>
+      <w:numFmt w:val="bullet"/>
+      <w:lvlText w:val="o"/>
+      <w:lvlJc w:val="left"/>
+      <w:pPr>
+        <w:ind w:left="5760" w:hanging="360"/>
+      </w:pPr>
+      <w:rPr>
+        <w:rFonts w:ascii="Courier New" w:hAnsi="Courier New" w:cs="Courier New" w:hint="default"/>
+      </w:rPr>
+    </w:lvl>
+    <w:lvl w:ilvl="8" w:tplc="04090005" w:tentative="1">
+      <w:start w:val="1"/>
+      <w:numFmt w:val="bullet"/>
+      <w:lvlText w:val=""/>
+      <w:lvlJc w:val="left"/>
+      <w:pPr>
+        <w:ind w:left="6480" w:hanging="360"/>
+      </w:pPr>
+      <w:rPr>
+        <w:rFonts w:ascii="Wingdings" w:hAnsi="Wingdings" w:hint="default"/>
+      </w:rPr>
+    </w:lvl>
+  </w:abstractNum>
+  <w:abstractNum w:abstractNumId="8" w15:restartNumberingAfterBreak="0">
+    <w:nsid w:val="7B500E8D"/>
+    <w:multiLevelType w:val="hybridMultilevel"/>
+    <w:tmpl w:val="F38247F8"/>
+    <w:lvl w:ilvl="0" w:tplc="04090001">
+      <w:start w:val="1"/>
+      <w:numFmt w:val="bullet"/>
+      <w:lvlText w:val=""/>
+      <w:lvlJc w:val="left"/>
+      <w:pPr>
+        <w:ind w:left="770" w:hanging="360"/>
+      </w:pPr>
+      <w:rPr>
+        <w:rFonts w:ascii="Symbol" w:hAnsi="Symbol" w:hint="default"/>
+      </w:rPr>
+    </w:lvl>
+    <w:lvl w:ilvl="1" w:tplc="04090003" w:tentative="1">
+      <w:start w:val="1"/>
+      <w:numFmt w:val="bullet"/>
+      <w:lvlText w:val="o"/>
+      <w:lvlJc w:val="left"/>
+      <w:pPr>
+        <w:ind w:left="1490" w:hanging="360"/>
+      </w:pPr>
+      <w:rPr>
+        <w:rFonts w:ascii="Courier New" w:hAnsi="Courier New" w:cs="Courier New" w:hint="default"/>
+      </w:rPr>
+    </w:lvl>
+    <w:lvl w:ilvl="2" w:tplc="04090005" w:tentative="1">
+      <w:start w:val="1"/>
+      <w:numFmt w:val="bullet"/>
+      <w:lvlText w:val=""/>
+      <w:lvlJc w:val="left"/>
+      <w:pPr>
+        <w:ind w:left="2210" w:hanging="360"/>
+      </w:pPr>
+      <w:rPr>
+        <w:rFonts w:ascii="Wingdings" w:hAnsi="Wingdings" w:hint="default"/>
+      </w:rPr>
+    </w:lvl>
+    <w:lvl w:ilvl="3" w:tplc="04090001" w:tentative="1">
+      <w:start w:val="1"/>
+      <w:numFmt w:val="bullet"/>
+      <w:lvlText w:val=""/>
+      <w:lvlJc w:val="left"/>
+      <w:pPr>
+        <w:ind w:left="2930" w:hanging="360"/>
+      </w:pPr>
+      <w:rPr>
+        <w:rFonts w:ascii="Symbol" w:hAnsi="Symbol" w:hint="default"/>
+      </w:rPr>
+    </w:lvl>
+    <w:lvl w:ilvl="4" w:tplc="04090003" w:tentative="1">
+      <w:start w:val="1"/>
+      <w:numFmt w:val="bullet"/>
+      <w:lvlText w:val="o"/>
+      <w:lvlJc w:val="left"/>
+      <w:pPr>
+        <w:ind w:left="3650" w:hanging="360"/>
+      </w:pPr>
+      <w:rPr>
+        <w:rFonts w:ascii="Courier New" w:hAnsi="Courier New" w:cs="Courier New" w:hint="default"/>
+      </w:rPr>
+    </w:lvl>
+    <w:lvl w:ilvl="5" w:tplc="04090005" w:tentative="1">
+      <w:start w:val="1"/>
+      <w:numFmt w:val="bullet"/>
+      <w:lvlText w:val=""/>
+      <w:lvlJc w:val="left"/>
+      <w:pPr>
+        <w:ind w:left="4370" w:hanging="360"/>
+      </w:pPr>
+      <w:rPr>
+        <w:rFonts w:ascii="Wingdings" w:hAnsi="Wingdings" w:hint="default"/>
+      </w:rPr>
+    </w:lvl>
+    <w:lvl w:ilvl="6" w:tplc="04090001" w:tentative="1">
+      <w:start w:val="1"/>
+      <w:numFmt w:val="bullet"/>
+      <w:lvlText w:val=""/>
+      <w:lvlJc w:val="left"/>
+      <w:pPr>
+        <w:ind w:left="5090" w:hanging="360"/>
+      </w:pPr>
+      <w:rPr>
+        <w:rFonts w:ascii="Symbol" w:hAnsi="Symbol" w:hint="default"/>
+      </w:rPr>
+    </w:lvl>
+    <w:lvl w:ilvl="7" w:tplc="04090003" w:tentative="1">
+      <w:start w:val="1"/>
+      <w:numFmt w:val="bullet"/>
+      <w:lvlText w:val="o"/>
+      <w:lvlJc w:val="left"/>
+      <w:pPr>
+        <w:ind w:left="5810" w:hanging="360"/>
+      </w:pPr>
+      <w:rPr>
+        <w:rFonts w:ascii="Courier New" w:hAnsi="Courier New" w:cs="Courier New" w:hint="default"/>
+      </w:rPr>
+    </w:lvl>
+    <w:lvl w:ilvl="8" w:tplc="04090005" w:tentative="1">
+      <w:start w:val="1"/>
+      <w:numFmt w:val="bullet"/>
+      <w:lvlText w:val=""/>
+      <w:lvlJc w:val="left"/>
+      <w:pPr>
+        <w:ind w:left="6530" w:hanging="360"/>
       </w:pPr>
       <w:rPr>
         <w:rFonts w:ascii="Wingdings" w:hAnsi="Wingdings" w:hint="default"/>
@@ -6612,22 +8424,31 @@
     </w:lvl>
   </w:abstractNum>
   <w:num w:numId="1" w16cid:durableId="1907376608">
-    <w:abstractNumId w:val="3"/>
+    <w:abstractNumId w:val="4"/>
   </w:num>
   <w:num w:numId="2" w16cid:durableId="1777361175">
+    <w:abstractNumId w:val="7"/>
+  </w:num>
+  <w:num w:numId="3" w16cid:durableId="199367650">
     <w:abstractNumId w:val="5"/>
   </w:num>
-  <w:num w:numId="3" w16cid:durableId="199367650">
-    <w:abstractNumId w:val="4"/>
-  </w:num>
   <w:num w:numId="4" w16cid:durableId="1672179317">
-    <w:abstractNumId w:val="1"/>
+    <w:abstractNumId w:val="2"/>
   </w:num>
   <w:num w:numId="5" w16cid:durableId="1794011319">
-    <w:abstractNumId w:val="2"/>
+    <w:abstractNumId w:val="3"/>
   </w:num>
   <w:num w:numId="6" w16cid:durableId="1309553658">
     <w:abstractNumId w:val="0"/>
+  </w:num>
+  <w:num w:numId="7" w16cid:durableId="415787031">
+    <w:abstractNumId w:val="6"/>
+  </w:num>
+  <w:num w:numId="8" w16cid:durableId="1648320811">
+    <w:abstractNumId w:val="8"/>
+  </w:num>
+  <w:num w:numId="9" w16cid:durableId="1510605107">
+    <w:abstractNumId w:val="1"/>
   </w:num>
 </w:numbering>
 </file>
@@ -7137,6 +8958,25 @@
       <w:u w:val="single"/>
     </w:rPr>
   </w:style>
+  <w:style w:type="table" w:styleId="TableGrid">
+    <w:name w:val="Table Grid"/>
+    <w:basedOn w:val="TableNormal"/>
+    <w:uiPriority w:val="39"/>
+    <w:rsid w:val="00CE507F"/>
+    <w:pPr>
+      <w:spacing w:after="0" w:line="240" w:lineRule="auto"/>
+    </w:pPr>
+    <w:tblPr>
+      <w:tblBorders>
+        <w:top w:val="single" w:sz="4" w:space="0" w:color="auto"/>
+        <w:left w:val="single" w:sz="4" w:space="0" w:color="auto"/>
+        <w:bottom w:val="single" w:sz="4" w:space="0" w:color="auto"/>
+        <w:right w:val="single" w:sz="4" w:space="0" w:color="auto"/>
+        <w:insideH w:val="single" w:sz="4" w:space="0" w:color="auto"/>
+        <w:insideV w:val="single" w:sz="4" w:space="0" w:color="auto"/>
+      </w:tblBorders>
+    </w:tblPr>
+  </w:style>
 </w:styles>
 </file>
 

</xml_diff>